<commit_message>
Atualização do Documento Word
Atualização do documento Word
</commit_message>
<xml_diff>
--- a/DOCUMENTACAO/BES-Especificação do Projeto - Template para entrega (6).docx
+++ b/DOCUMENTACAO/BES-Especificação do Projeto - Template para entrega (6).docx
@@ -17572,7 +17572,7 @@
                 <w:b/>
                 <w:bCs/>
               </w:rPr>
-              <w:t>6</w:t>
+              <w:t>4</w:t>
             </w:r>
           </w:p>
         </w:tc>
@@ -24041,6 +24041,10 @@
 </file>
 
 <file path=customXml/item1.xml><?xml version="1.0" encoding="utf-8"?>
+<b:Sources xmlns:b="http://schemas.openxmlformats.org/officeDocument/2006/bibliography" xmlns="http://schemas.openxmlformats.org/officeDocument/2006/bibliography" SelectedStyle="\APASixthEditionOfficeOnline.xsl" StyleName="APA" Version="6"/>
+</file>
+
+<file path=customXml/item2.xml><?xml version="1.0" encoding="utf-8"?>
 <?mso-contentType ?>
 <FormTemplates xmlns="http://schemas.microsoft.com/sharepoint/v3/contenttype/forms">
   <Display>DocumentLibraryForm</Display>
@@ -24049,66 +24053,7 @@
 </FormTemplates>
 </file>
 
-<file path=customXml/item2.xml><?xml version="1.0" encoding="utf-8"?>
-<b:Sources xmlns:b="http://schemas.openxmlformats.org/officeDocument/2006/bibliography" xmlns="http://schemas.openxmlformats.org/officeDocument/2006/bibliography" SelectedStyle="\APASixthEditionOfficeOnline.xsl" StyleName="APA" Version="6"/>
-</file>
-
 <file path=customXml/item3.xml><?xml version="1.0" encoding="utf-8"?>
-<p:properties xmlns:p="http://schemas.microsoft.com/office/2006/metadata/properties" xmlns:xsi="http://www.w3.org/2001/XMLSchema-instance" xmlns:pc="http://schemas.microsoft.com/office/infopath/2007/PartnerControls">
-  <documentManagement>
-    <Self_Registration_Enabled xmlns="62040d15-2a0f-436b-b36b-d0997ccb9385" xsi:nil="true"/>
-    <Teachers xmlns="62040d15-2a0f-436b-b36b-d0997ccb9385">
-      <UserInfo>
-        <DisplayName/>
-        <AccountId xsi:nil="true"/>
-        <AccountType/>
-      </UserInfo>
-    </Teachers>
-    <Student_Groups xmlns="62040d15-2a0f-436b-b36b-d0997ccb9385">
-      <UserInfo>
-        <DisplayName/>
-        <AccountId xsi:nil="true"/>
-        <AccountType/>
-      </UserInfo>
-    </Student_Groups>
-    <_ip_UnifiedCompliancePolicyUIAction xmlns="http://schemas.microsoft.com/sharepoint/v3" xsi:nil="true"/>
-    <Distribution_Groups xmlns="62040d15-2a0f-436b-b36b-d0997ccb9385" xsi:nil="true"/>
-    <AppVersion xmlns="62040d15-2a0f-436b-b36b-d0997ccb9385" xsi:nil="true"/>
-    <Is_Collaboration_Space_Locked xmlns="62040d15-2a0f-436b-b36b-d0997ccb9385" xsi:nil="true"/>
-    <Teams_Channel_Section_Location xmlns="62040d15-2a0f-436b-b36b-d0997ccb9385" xsi:nil="true"/>
-    <Templates xmlns="62040d15-2a0f-436b-b36b-d0997ccb9385" xsi:nil="true"/>
-    <Has_Teacher_Only_SectionGroup xmlns="62040d15-2a0f-436b-b36b-d0997ccb9385" xsi:nil="true"/>
-    <CultureName xmlns="62040d15-2a0f-436b-b36b-d0997ccb9385" xsi:nil="true"/>
-    <Invited_Students xmlns="62040d15-2a0f-436b-b36b-d0997ccb9385" xsi:nil="true"/>
-    <LMS_Mappings xmlns="62040d15-2a0f-436b-b36b-d0997ccb9385" xsi:nil="true"/>
-    <Invited_Teachers xmlns="62040d15-2a0f-436b-b36b-d0997ccb9385" xsi:nil="true"/>
-    <_ip_UnifiedCompliancePolicyProperties xmlns="http://schemas.microsoft.com/sharepoint/v3" xsi:nil="true"/>
-    <TeamsChannelId xmlns="62040d15-2a0f-436b-b36b-d0997ccb9385" xsi:nil="true"/>
-    <IsNotebookLocked xmlns="62040d15-2a0f-436b-b36b-d0997ccb9385" xsi:nil="true"/>
-    <DefaultSectionNames xmlns="62040d15-2a0f-436b-b36b-d0997ccb9385" xsi:nil="true"/>
-    <Math_Settings xmlns="62040d15-2a0f-436b-b36b-d0997ccb9385" xsi:nil="true"/>
-    <Self_Registration_Enabled0 xmlns="62040d15-2a0f-436b-b36b-d0997ccb9385" xsi:nil="true"/>
-    <Owner xmlns="62040d15-2a0f-436b-b36b-d0997ccb9385">
-      <UserInfo>
-        <DisplayName/>
-        <AccountId xsi:nil="true"/>
-        <AccountType/>
-      </UserInfo>
-    </Owner>
-    <Students xmlns="62040d15-2a0f-436b-b36b-d0997ccb9385">
-      <UserInfo>
-        <DisplayName/>
-        <AccountId xsi:nil="true"/>
-        <AccountType/>
-      </UserInfo>
-    </Students>
-    <NotebookType xmlns="62040d15-2a0f-436b-b36b-d0997ccb9385" xsi:nil="true"/>
-    <FolderType xmlns="62040d15-2a0f-436b-b36b-d0997ccb9385" xsi:nil="true"/>
-  </documentManagement>
-</p:properties>
-</file>
-
-<file path=customXml/item4.xml><?xml version="1.0" encoding="utf-8"?>
 <ct:contentTypeSchema xmlns:ct="http://schemas.microsoft.com/office/2006/metadata/contentType" xmlns:ma="http://schemas.microsoft.com/office/2006/metadata/properties/metaAttributes" ct:_="" ma:_="" ma:contentTypeName="Document" ma:contentTypeID="0x01010041D9E00BB80FC442A2C2A7499C3714C9" ma:contentTypeVersion="38" ma:contentTypeDescription="Create a new document." ma:contentTypeScope="" ma:versionID="180907cabd1390ce6ba84695c2ac9765">
   <xsd:schema xmlns:xsd="http://www.w3.org/2001/XMLSchema" xmlns:xs="http://www.w3.org/2001/XMLSchema" xmlns:p="http://schemas.microsoft.com/office/2006/metadata/properties" xmlns:ns1="http://schemas.microsoft.com/sharepoint/v3" xmlns:ns3="62040d15-2a0f-436b-b36b-d0997ccb9385" xmlns:ns4="b88ab0f6-212d-4a79-9c89-e60cf90a1af2" targetNamespace="http://schemas.microsoft.com/office/2006/metadata/properties" ma:root="true" ma:fieldsID="d2ec7b8458867c643376c7ad39137ce4" ns1:_="" ns3:_="" ns4:_="">
     <xsd:import namespace="http://schemas.microsoft.com/sharepoint/v3"/>
@@ -24554,7 +24499,70 @@
 </ct:contentTypeSchema>
 </file>
 
+<file path=customXml/item4.xml><?xml version="1.0" encoding="utf-8"?>
+<p:properties xmlns:p="http://schemas.microsoft.com/office/2006/metadata/properties" xmlns:xsi="http://www.w3.org/2001/XMLSchema-instance" xmlns:pc="http://schemas.microsoft.com/office/infopath/2007/PartnerControls">
+  <documentManagement>
+    <Self_Registration_Enabled xmlns="62040d15-2a0f-436b-b36b-d0997ccb9385" xsi:nil="true"/>
+    <Teachers xmlns="62040d15-2a0f-436b-b36b-d0997ccb9385">
+      <UserInfo>
+        <DisplayName/>
+        <AccountId xsi:nil="true"/>
+        <AccountType/>
+      </UserInfo>
+    </Teachers>
+    <Student_Groups xmlns="62040d15-2a0f-436b-b36b-d0997ccb9385">
+      <UserInfo>
+        <DisplayName/>
+        <AccountId xsi:nil="true"/>
+        <AccountType/>
+      </UserInfo>
+    </Student_Groups>
+    <_ip_UnifiedCompliancePolicyUIAction xmlns="http://schemas.microsoft.com/sharepoint/v3" xsi:nil="true"/>
+    <Distribution_Groups xmlns="62040d15-2a0f-436b-b36b-d0997ccb9385" xsi:nil="true"/>
+    <AppVersion xmlns="62040d15-2a0f-436b-b36b-d0997ccb9385" xsi:nil="true"/>
+    <Is_Collaboration_Space_Locked xmlns="62040d15-2a0f-436b-b36b-d0997ccb9385" xsi:nil="true"/>
+    <Teams_Channel_Section_Location xmlns="62040d15-2a0f-436b-b36b-d0997ccb9385" xsi:nil="true"/>
+    <Templates xmlns="62040d15-2a0f-436b-b36b-d0997ccb9385" xsi:nil="true"/>
+    <Has_Teacher_Only_SectionGroup xmlns="62040d15-2a0f-436b-b36b-d0997ccb9385" xsi:nil="true"/>
+    <CultureName xmlns="62040d15-2a0f-436b-b36b-d0997ccb9385" xsi:nil="true"/>
+    <Invited_Students xmlns="62040d15-2a0f-436b-b36b-d0997ccb9385" xsi:nil="true"/>
+    <LMS_Mappings xmlns="62040d15-2a0f-436b-b36b-d0997ccb9385" xsi:nil="true"/>
+    <Invited_Teachers xmlns="62040d15-2a0f-436b-b36b-d0997ccb9385" xsi:nil="true"/>
+    <_ip_UnifiedCompliancePolicyProperties xmlns="http://schemas.microsoft.com/sharepoint/v3" xsi:nil="true"/>
+    <TeamsChannelId xmlns="62040d15-2a0f-436b-b36b-d0997ccb9385" xsi:nil="true"/>
+    <IsNotebookLocked xmlns="62040d15-2a0f-436b-b36b-d0997ccb9385" xsi:nil="true"/>
+    <DefaultSectionNames xmlns="62040d15-2a0f-436b-b36b-d0997ccb9385" xsi:nil="true"/>
+    <Math_Settings xmlns="62040d15-2a0f-436b-b36b-d0997ccb9385" xsi:nil="true"/>
+    <Self_Registration_Enabled0 xmlns="62040d15-2a0f-436b-b36b-d0997ccb9385" xsi:nil="true"/>
+    <Owner xmlns="62040d15-2a0f-436b-b36b-d0997ccb9385">
+      <UserInfo>
+        <DisplayName/>
+        <AccountId xsi:nil="true"/>
+        <AccountType/>
+      </UserInfo>
+    </Owner>
+    <Students xmlns="62040d15-2a0f-436b-b36b-d0997ccb9385">
+      <UserInfo>
+        <DisplayName/>
+        <AccountId xsi:nil="true"/>
+        <AccountType/>
+      </UserInfo>
+    </Students>
+    <NotebookType xmlns="62040d15-2a0f-436b-b36b-d0997ccb9385" xsi:nil="true"/>
+    <FolderType xmlns="62040d15-2a0f-436b-b36b-d0997ccb9385" xsi:nil="true"/>
+  </documentManagement>
+</p:properties>
+</file>
+
 <file path=customXml/itemProps1.xml><?xml version="1.0" encoding="utf-8"?>
+<ds:datastoreItem xmlns:ds="http://schemas.openxmlformats.org/officeDocument/2006/customXml" ds:itemID="{6361653F-FA50-4CA8-9F6E-ECA281D73BE4}">
+  <ds:schemaRefs>
+    <ds:schemaRef ds:uri="http://schemas.openxmlformats.org/officeDocument/2006/bibliography"/>
+  </ds:schemaRefs>
+</ds:datastoreItem>
+</file>
+
+<file path=customXml/itemProps2.xml><?xml version="1.0" encoding="utf-8"?>
 <ds:datastoreItem xmlns:ds="http://schemas.openxmlformats.org/officeDocument/2006/customXml" ds:itemID="{11B1DE72-80E9-4162-B852-7908AAB96FDA}">
   <ds:schemaRefs>
     <ds:schemaRef ds:uri="http://schemas.microsoft.com/sharepoint/v3/contenttype/forms"/>
@@ -24562,26 +24570,7 @@
 </ds:datastoreItem>
 </file>
 
-<file path=customXml/itemProps2.xml><?xml version="1.0" encoding="utf-8"?>
-<ds:datastoreItem xmlns:ds="http://schemas.openxmlformats.org/officeDocument/2006/customXml" ds:itemID="{6361653F-FA50-4CA8-9F6E-ECA281D73BE4}">
-  <ds:schemaRefs>
-    <ds:schemaRef ds:uri="http://schemas.openxmlformats.org/officeDocument/2006/bibliography"/>
-  </ds:schemaRefs>
-</ds:datastoreItem>
-</file>
-
 <file path=customXml/itemProps3.xml><?xml version="1.0" encoding="utf-8"?>
-<ds:datastoreItem xmlns:ds="http://schemas.openxmlformats.org/officeDocument/2006/customXml" ds:itemID="{95F86C99-42FA-4EA1-8E50-0FBF23CAF963}">
-  <ds:schemaRefs>
-    <ds:schemaRef ds:uri="http://schemas.microsoft.com/office/2006/metadata/properties"/>
-    <ds:schemaRef ds:uri="http://schemas.microsoft.com/office/infopath/2007/PartnerControls"/>
-    <ds:schemaRef ds:uri="62040d15-2a0f-436b-b36b-d0997ccb9385"/>
-    <ds:schemaRef ds:uri="http://schemas.microsoft.com/sharepoint/v3"/>
-  </ds:schemaRefs>
-</ds:datastoreItem>
-</file>
-
-<file path=customXml/itemProps4.xml><?xml version="1.0" encoding="utf-8"?>
 <ds:datastoreItem xmlns:ds="http://schemas.openxmlformats.org/officeDocument/2006/customXml" ds:itemID="{EBB89DE7-2D48-4732-AF70-689A5CB07B71}">
   <ds:schemaRefs>
     <ds:schemaRef ds:uri="http://schemas.microsoft.com/office/2006/metadata/contentType"/>
@@ -24599,4 +24588,15 @@
     <ds:schemaRef ds:uri="http://schemas.microsoft.com/internal/obd"/>
   </ds:schemaRefs>
 </ds:datastoreItem>
+</file>
+
+<file path=customXml/itemProps4.xml><?xml version="1.0" encoding="utf-8"?>
+<ds:datastoreItem xmlns:ds="http://schemas.openxmlformats.org/officeDocument/2006/customXml" ds:itemID="{95F86C99-42FA-4EA1-8E50-0FBF23CAF963}">
+  <ds:schemaRefs>
+    <ds:schemaRef ds:uri="http://schemas.microsoft.com/office/2006/metadata/properties"/>
+    <ds:schemaRef ds:uri="http://schemas.microsoft.com/office/infopath/2007/PartnerControls"/>
+    <ds:schemaRef ds:uri="62040d15-2a0f-436b-b36b-d0997ccb9385"/>
+    <ds:schemaRef ds:uri="http://schemas.microsoft.com/sharepoint/v3"/>
+  </ds:schemaRefs>
+</ds:datastoreItem>
 </file>
</xml_diff>

<commit_message>
Atualização Documento e Modelos
Atualização dos modelos (conceitual, lógico e físico) e do documento Word
</commit_message>
<xml_diff>
--- a/DOCUMENTACAO/BES-Especificação do Projeto - Template para entrega (6).docx
+++ b/DOCUMENTACAO/BES-Especificação do Projeto - Template para entrega (6).docx
@@ -6501,14 +6501,7 @@
                 <w:b/>
                 <w:bCs/>
               </w:rPr>
-              <w:t xml:space="preserve">4 </w:t>
-            </w:r>
-            <w:r>
-              <w:rPr>
-                <w:b/>
-                <w:bCs/>
-              </w:rPr>
-              <w:t>(fluxo principal)</w:t>
+              <w:t>4 (fluxo principal)</w:t>
             </w:r>
           </w:p>
         </w:tc>
@@ -6638,14 +6631,7 @@
                 <w:b/>
                 <w:bCs/>
               </w:rPr>
-              <w:t>5</w:t>
-            </w:r>
-            <w:r>
-              <w:rPr>
-                <w:b/>
-                <w:bCs/>
-              </w:rPr>
-              <w:t xml:space="preserve"> (fluxo alternativo)</w:t>
+              <w:t>5 (fluxo alternativo)</w:t>
             </w:r>
           </w:p>
         </w:tc>
@@ -6763,21 +6749,7 @@
                 <w:b/>
                 <w:bCs/>
               </w:rPr>
-              <w:t xml:space="preserve"> </w:t>
-            </w:r>
-            <w:r>
-              <w:rPr>
-                <w:b/>
-                <w:bCs/>
-              </w:rPr>
-              <w:t>6</w:t>
-            </w:r>
-            <w:r>
-              <w:rPr>
-                <w:b/>
-                <w:bCs/>
-              </w:rPr>
-              <w:t xml:space="preserve"> (fluxo principal)</w:t>
+              <w:t xml:space="preserve"> 6 (fluxo principal)</w:t>
             </w:r>
           </w:p>
         </w:tc>
@@ -6895,14 +6867,7 @@
                 <w:b/>
                 <w:bCs/>
               </w:rPr>
-              <w:t>7</w:t>
-            </w:r>
-            <w:r>
-              <w:rPr>
-                <w:b/>
-                <w:bCs/>
-              </w:rPr>
-              <w:t xml:space="preserve"> (fluxo principal)</w:t>
+              <w:t>7 (fluxo principal)</w:t>
             </w:r>
           </w:p>
         </w:tc>
@@ -11690,14 +11655,7 @@
                 <w:b/>
                 <w:bCs/>
               </w:rPr>
-              <w:t>4</w:t>
-            </w:r>
-            <w:r>
-              <w:rPr>
-                <w:b/>
-                <w:bCs/>
-              </w:rPr>
-              <w:t xml:space="preserve"> (fluxo principal)</w:t>
+              <w:t>4 (fluxo principal)</w:t>
             </w:r>
           </w:p>
         </w:tc>
@@ -11830,14 +11788,7 @@
                 <w:b/>
                 <w:bCs/>
               </w:rPr>
-              <w:t>5</w:t>
-            </w:r>
-            <w:r>
-              <w:rPr>
-                <w:b/>
-                <w:bCs/>
-              </w:rPr>
-              <w:t xml:space="preserve"> (fluxo alternativo)</w:t>
+              <w:t>5 (fluxo alternativo)</w:t>
             </w:r>
           </w:p>
         </w:tc>
@@ -11952,14 +11903,7 @@
                 <w:b/>
                 <w:bCs/>
               </w:rPr>
-              <w:t>6</w:t>
-            </w:r>
-            <w:r>
-              <w:rPr>
-                <w:b/>
-                <w:bCs/>
-              </w:rPr>
-              <w:t xml:space="preserve"> (fluxo principal)</w:t>
+              <w:t>6 (fluxo principal)</w:t>
             </w:r>
           </w:p>
         </w:tc>
@@ -16409,14 +16353,7 @@
                 <w:b/>
                 <w:bCs/>
               </w:rPr>
-              <w:t>4</w:t>
-            </w:r>
-            <w:r>
-              <w:rPr>
-                <w:b/>
-                <w:bCs/>
-              </w:rPr>
-              <w:t xml:space="preserve"> (fluxo principal)</w:t>
+              <w:t>4 (fluxo principal)</w:t>
             </w:r>
           </w:p>
         </w:tc>
@@ -16549,14 +16486,7 @@
                 <w:b/>
                 <w:bCs/>
               </w:rPr>
-              <w:t>5</w:t>
-            </w:r>
-            <w:r>
-              <w:rPr>
-                <w:b/>
-                <w:bCs/>
-              </w:rPr>
-              <w:t xml:space="preserve"> (fluxo alternativo)</w:t>
+              <w:t>5 (fluxo alternativo)</w:t>
             </w:r>
           </w:p>
         </w:tc>
@@ -16623,10 +16553,7 @@
               <w:t>ENTÃO</w:t>
             </w:r>
             <w:r>
-              <w:t>: o sistema não atualiza as informações no perfil e mantém o moderador na página de perfil</w:t>
-            </w:r>
-            <w:r>
-              <w:t>.</w:t>
+              <w:t>: o sistema não atualiza as informações no perfil e mantém o moderador na página de perfil.</w:t>
             </w:r>
           </w:p>
         </w:tc>
@@ -16793,14 +16720,7 @@
                 <w:b/>
                 <w:bCs/>
               </w:rPr>
-              <w:t>7</w:t>
-            </w:r>
-            <w:r>
-              <w:rPr>
-                <w:b/>
-                <w:bCs/>
-              </w:rPr>
-              <w:t xml:space="preserve"> (fluxo principal)</w:t>
+              <w:t>7 (fluxo principal)</w:t>
             </w:r>
           </w:p>
         </w:tc>
@@ -20707,10 +20627,10 @@
                 <w:noProof/>
               </w:rPr>
               <w:drawing>
-                <wp:inline distT="0" distB="0" distL="0" distR="0" wp14:anchorId="49A669D0" wp14:editId="44FB45E0">
-                  <wp:extent cx="6217278" cy="4107180"/>
-                  <wp:effectExtent l="0" t="0" r="0" b="7620"/>
-                  <wp:docPr id="690230376" name="Imagem 8" descr="Diagrama&#10;&#10;O conteúdo gerado por IA pode estar incorreto."/>
+                <wp:inline distT="0" distB="0" distL="0" distR="0" wp14:anchorId="779351E1" wp14:editId="75890430">
+                  <wp:extent cx="6317163" cy="4175760"/>
+                  <wp:effectExtent l="0" t="0" r="7620" b="0"/>
+                  <wp:docPr id="312310046" name="Imagem 8" descr="Diagrama&#10;&#10;O conteúdo gerado por IA pode estar incorreto."/>
                   <wp:cNvGraphicFramePr>
                     <a:graphicFrameLocks xmlns:a="http://schemas.openxmlformats.org/drawingml/2006/main" noChangeAspect="1"/>
                   </wp:cNvGraphicFramePr>
@@ -20718,7 +20638,7 @@
                     <a:graphicData uri="http://schemas.openxmlformats.org/drawingml/2006/picture">
                       <pic:pic xmlns:pic="http://schemas.openxmlformats.org/drawingml/2006/picture">
                         <pic:nvPicPr>
-                          <pic:cNvPr id="690230376" name="Imagem 8" descr="Diagrama&#10;&#10;O conteúdo gerado por IA pode estar incorreto."/>
+                          <pic:cNvPr id="312310046" name="Imagem 8" descr="Diagrama&#10;&#10;O conteúdo gerado por IA pode estar incorreto."/>
                           <pic:cNvPicPr/>
                         </pic:nvPicPr>
                         <pic:blipFill>
@@ -20736,7 +20656,7 @@
                         <pic:spPr>
                           <a:xfrm>
                             <a:off x="0" y="0"/>
-                            <a:ext cx="6242710" cy="4123980"/>
+                            <a:ext cx="6360313" cy="4204283"/>
                           </a:xfrm>
                           <a:prstGeom prst="rect">
                             <a:avLst/>
@@ -20856,10 +20776,10 @@
                 <w:noProof/>
               </w:rPr>
               <w:drawing>
-                <wp:inline distT="0" distB="0" distL="0" distR="0" wp14:anchorId="716AD89B" wp14:editId="39DB17C8">
-                  <wp:extent cx="5930849" cy="7208520"/>
-                  <wp:effectExtent l="0" t="0" r="0" b="0"/>
-                  <wp:docPr id="35251216" name="Imagem 9" descr="Diagrama&#10;&#10;O conteúdo gerado por IA pode estar incorreto."/>
+                <wp:inline distT="0" distB="0" distL="0" distR="0" wp14:anchorId="27F0B7F3" wp14:editId="2C3AC8F5">
+                  <wp:extent cx="6156547" cy="7482840"/>
+                  <wp:effectExtent l="0" t="0" r="0" b="3810"/>
+                  <wp:docPr id="1611570135" name="Imagem 9" descr="Diagrama&#10;&#10;O conteúdo gerado por IA pode estar incorreto."/>
                   <wp:cNvGraphicFramePr>
                     <a:graphicFrameLocks xmlns:a="http://schemas.openxmlformats.org/drawingml/2006/main" noChangeAspect="1"/>
                   </wp:cNvGraphicFramePr>
@@ -20867,7 +20787,7 @@
                     <a:graphicData uri="http://schemas.openxmlformats.org/drawingml/2006/picture">
                       <pic:pic xmlns:pic="http://schemas.openxmlformats.org/drawingml/2006/picture">
                         <pic:nvPicPr>
-                          <pic:cNvPr id="35251216" name="Imagem 9" descr="Diagrama&#10;&#10;O conteúdo gerado por IA pode estar incorreto."/>
+                          <pic:cNvPr id="1611570135" name="Imagem 9" descr="Diagrama&#10;&#10;O conteúdo gerado por IA pode estar incorreto."/>
                           <pic:cNvPicPr/>
                         </pic:nvPicPr>
                         <pic:blipFill>
@@ -20885,7 +20805,7 @@
                         <pic:spPr>
                           <a:xfrm>
                             <a:off x="0" y="0"/>
-                            <a:ext cx="5949495" cy="7231183"/>
+                            <a:ext cx="6176808" cy="7507465"/>
                           </a:xfrm>
                           <a:prstGeom prst="rect">
                             <a:avLst/>
@@ -21000,10 +20920,10 @@
                 <w:noProof/>
               </w:rPr>
               <w:drawing>
-                <wp:inline distT="0" distB="0" distL="0" distR="0" wp14:anchorId="054A1CF6" wp14:editId="326EEF62">
-                  <wp:extent cx="5176243" cy="6105525"/>
-                  <wp:effectExtent l="0" t="0" r="5715" b="0"/>
-                  <wp:docPr id="2039252065" name="Imagem 10" descr="Texto&#10;&#10;O conteúdo gerado por IA pode estar incorreto."/>
+                <wp:inline distT="0" distB="0" distL="0" distR="0" wp14:anchorId="6D94AC63" wp14:editId="0D4514E2">
+                  <wp:extent cx="5195724" cy="6200775"/>
+                  <wp:effectExtent l="0" t="0" r="5080" b="0"/>
+                  <wp:docPr id="345811306" name="Imagem 10" descr="Texto&#10;&#10;O conteúdo gerado por IA pode estar incorreto."/>
                   <wp:cNvGraphicFramePr>
                     <a:graphicFrameLocks xmlns:a="http://schemas.openxmlformats.org/drawingml/2006/main" noChangeAspect="1"/>
                   </wp:cNvGraphicFramePr>
@@ -21011,10 +20931,10 @@
                     <a:graphicData uri="http://schemas.openxmlformats.org/drawingml/2006/picture">
                       <pic:pic xmlns:pic="http://schemas.openxmlformats.org/drawingml/2006/picture">
                         <pic:nvPicPr>
-                          <pic:cNvPr id="2039252065" name="Imagem 10" descr="Texto&#10;&#10;O conteúdo gerado por IA pode estar incorreto."/>
+                          <pic:cNvPr id="345811306" name="Imagem 10" descr="Texto&#10;&#10;O conteúdo gerado por IA pode estar incorreto."/>
                           <pic:cNvPicPr/>
                         </pic:nvPicPr>
-                        <pic:blipFill rotWithShape="1">
+                        <pic:blipFill>
                           <a:blip r:embed="rId19">
                             <a:extLst>
                               <a:ext uri="{28A0092B-C50C-407E-A947-70E740481C1C}">
@@ -21022,25 +20942,18 @@
                               </a:ext>
                             </a:extLst>
                           </a:blip>
-                          <a:srcRect r="25200"/>
-                          <a:stretch/>
+                          <a:stretch>
+                            <a:fillRect/>
+                          </a:stretch>
                         </pic:blipFill>
-                        <pic:spPr bwMode="auto">
+                        <pic:spPr>
                           <a:xfrm>
                             <a:off x="0" y="0"/>
-                            <a:ext cx="5196437" cy="6129345"/>
+                            <a:ext cx="5217997" cy="6227356"/>
                           </a:xfrm>
                           <a:prstGeom prst="rect">
                             <a:avLst/>
                           </a:prstGeom>
-                          <a:ln>
-                            <a:noFill/>
-                          </a:ln>
-                          <a:extLst>
-                            <a:ext uri="{53640926-AAD7-44D8-BBD7-CCE9431645EC}">
-                              <a14:shadowObscured xmlns:a14="http://schemas.microsoft.com/office/drawing/2010/main"/>
-                            </a:ext>
-                          </a:extLst>
                         </pic:spPr>
                       </pic:pic>
                     </a:graphicData>
@@ -21092,10 +21005,10 @@
               </w:rPr>
               <w:lastRenderedPageBreak/>
               <w:drawing>
-                <wp:inline distT="0" distB="0" distL="0" distR="0" wp14:anchorId="73651471" wp14:editId="2A945565">
-                  <wp:extent cx="5172075" cy="5172075"/>
-                  <wp:effectExtent l="0" t="0" r="9525" b="9525"/>
-                  <wp:docPr id="1600702652" name="Imagem 11" descr="Texto&#10;&#10;O conteúdo gerado por IA pode estar incorreto."/>
+                <wp:inline distT="0" distB="0" distL="0" distR="0" wp14:anchorId="1BC173ED" wp14:editId="3891EE4C">
+                  <wp:extent cx="5162676" cy="5248275"/>
+                  <wp:effectExtent l="0" t="0" r="0" b="0"/>
+                  <wp:docPr id="529934650" name="Imagem 11" descr="Texto&#10;&#10;O conteúdo gerado por IA pode estar incorreto."/>
                   <wp:cNvGraphicFramePr>
                     <a:graphicFrameLocks xmlns:a="http://schemas.openxmlformats.org/drawingml/2006/main" noChangeAspect="1"/>
                   </wp:cNvGraphicFramePr>
@@ -21103,7 +21016,7 @@
                     <a:graphicData uri="http://schemas.openxmlformats.org/drawingml/2006/picture">
                       <pic:pic xmlns:pic="http://schemas.openxmlformats.org/drawingml/2006/picture">
                         <pic:nvPicPr>
-                          <pic:cNvPr id="1600702652" name="Imagem 11" descr="Texto&#10;&#10;O conteúdo gerado por IA pode estar incorreto."/>
+                          <pic:cNvPr id="529934650" name="Imagem 11" descr="Texto&#10;&#10;O conteúdo gerado por IA pode estar incorreto."/>
                           <pic:cNvPicPr/>
                         </pic:nvPicPr>
                         <pic:blipFill>
@@ -21121,7 +21034,7 @@
                         <pic:spPr>
                           <a:xfrm>
                             <a:off x="0" y="0"/>
-                            <a:ext cx="5172075" cy="5172075"/>
+                            <a:ext cx="5173475" cy="5259253"/>
                           </a:xfrm>
                           <a:prstGeom prst="rect">
                             <a:avLst/>
@@ -21233,10 +21146,10 @@
               </w:rPr>
               <w:lastRenderedPageBreak/>
               <w:drawing>
-                <wp:inline distT="0" distB="0" distL="0" distR="0" wp14:anchorId="3DC84200" wp14:editId="56B8CE92">
-                  <wp:extent cx="5176639" cy="6076950"/>
-                  <wp:effectExtent l="0" t="0" r="5080" b="0"/>
-                  <wp:docPr id="1142880448" name="Imagem 13" descr="Texto&#10;&#10;O conteúdo gerado por IA pode estar incorreto."/>
+                <wp:inline distT="0" distB="0" distL="0" distR="0" wp14:anchorId="64639F6C" wp14:editId="2BDDCC05">
+                  <wp:extent cx="5184849" cy="6334125"/>
+                  <wp:effectExtent l="0" t="0" r="0" b="0"/>
+                  <wp:docPr id="576289920" name="Imagem 12" descr="Texto&#10;&#10;O conteúdo gerado por IA pode estar incorreto."/>
                   <wp:cNvGraphicFramePr>
                     <a:graphicFrameLocks xmlns:a="http://schemas.openxmlformats.org/drawingml/2006/main" noChangeAspect="1"/>
                   </wp:cNvGraphicFramePr>
@@ -21244,7 +21157,7 @@
                     <a:graphicData uri="http://schemas.openxmlformats.org/drawingml/2006/picture">
                       <pic:pic xmlns:pic="http://schemas.openxmlformats.org/drawingml/2006/picture">
                         <pic:nvPicPr>
-                          <pic:cNvPr id="1142880448" name="Imagem 13" descr="Texto&#10;&#10;O conteúdo gerado por IA pode estar incorreto."/>
+                          <pic:cNvPr id="576289920" name="Imagem 12" descr="Texto&#10;&#10;O conteúdo gerado por IA pode estar incorreto."/>
                           <pic:cNvPicPr/>
                         </pic:nvPicPr>
                         <pic:blipFill>
@@ -21262,7 +21175,7 @@
                         <pic:spPr>
                           <a:xfrm>
                             <a:off x="0" y="0"/>
-                            <a:ext cx="5183015" cy="6084435"/>
+                            <a:ext cx="5193712" cy="6344953"/>
                           </a:xfrm>
                           <a:prstGeom prst="rect">
                             <a:avLst/>
@@ -24967,6 +24880,7 @@
   <w:style w:type="character" w:default="1" w:styleId="Fontepargpadro">
     <w:name w:val="Default Paragraph Font"/>
     <w:uiPriority w:val="1"/>
+    <w:semiHidden/>
     <w:unhideWhenUsed/>
   </w:style>
   <w:style w:type="table" w:default="1" w:styleId="Tabelanormal">
@@ -25757,6 +25671,10 @@
 </file>
 
 <file path=customXml/item1.xml><?xml version="1.0" encoding="utf-8"?>
+<b:Sources xmlns:b="http://schemas.openxmlformats.org/officeDocument/2006/bibliography" xmlns="http://schemas.openxmlformats.org/officeDocument/2006/bibliography" SelectedStyle="\APASixthEditionOfficeOnline.xsl" StyleName="APA" Version="6"/>
+</file>
+
+<file path=customXml/item2.xml><?xml version="1.0" encoding="utf-8"?>
 <?mso-contentType ?>
 <FormTemplates xmlns="http://schemas.microsoft.com/sharepoint/v3/contenttype/forms">
   <Display>DocumentLibraryForm</Display>
@@ -25765,66 +25683,7 @@
 </FormTemplates>
 </file>
 
-<file path=customXml/item2.xml><?xml version="1.0" encoding="utf-8"?>
-<b:Sources xmlns:b="http://schemas.openxmlformats.org/officeDocument/2006/bibliography" xmlns="http://schemas.openxmlformats.org/officeDocument/2006/bibliography" SelectedStyle="\APASixthEditionOfficeOnline.xsl" StyleName="APA" Version="6"/>
-</file>
-
 <file path=customXml/item3.xml><?xml version="1.0" encoding="utf-8"?>
-<p:properties xmlns:p="http://schemas.microsoft.com/office/2006/metadata/properties" xmlns:xsi="http://www.w3.org/2001/XMLSchema-instance" xmlns:pc="http://schemas.microsoft.com/office/infopath/2007/PartnerControls">
-  <documentManagement>
-    <Self_Registration_Enabled xmlns="62040d15-2a0f-436b-b36b-d0997ccb9385" xsi:nil="true"/>
-    <Teachers xmlns="62040d15-2a0f-436b-b36b-d0997ccb9385">
-      <UserInfo>
-        <DisplayName/>
-        <AccountId xsi:nil="true"/>
-        <AccountType/>
-      </UserInfo>
-    </Teachers>
-    <Student_Groups xmlns="62040d15-2a0f-436b-b36b-d0997ccb9385">
-      <UserInfo>
-        <DisplayName/>
-        <AccountId xsi:nil="true"/>
-        <AccountType/>
-      </UserInfo>
-    </Student_Groups>
-    <_ip_UnifiedCompliancePolicyUIAction xmlns="http://schemas.microsoft.com/sharepoint/v3" xsi:nil="true"/>
-    <Distribution_Groups xmlns="62040d15-2a0f-436b-b36b-d0997ccb9385" xsi:nil="true"/>
-    <AppVersion xmlns="62040d15-2a0f-436b-b36b-d0997ccb9385" xsi:nil="true"/>
-    <Is_Collaboration_Space_Locked xmlns="62040d15-2a0f-436b-b36b-d0997ccb9385" xsi:nil="true"/>
-    <Teams_Channel_Section_Location xmlns="62040d15-2a0f-436b-b36b-d0997ccb9385" xsi:nil="true"/>
-    <Templates xmlns="62040d15-2a0f-436b-b36b-d0997ccb9385" xsi:nil="true"/>
-    <Has_Teacher_Only_SectionGroup xmlns="62040d15-2a0f-436b-b36b-d0997ccb9385" xsi:nil="true"/>
-    <CultureName xmlns="62040d15-2a0f-436b-b36b-d0997ccb9385" xsi:nil="true"/>
-    <Invited_Students xmlns="62040d15-2a0f-436b-b36b-d0997ccb9385" xsi:nil="true"/>
-    <LMS_Mappings xmlns="62040d15-2a0f-436b-b36b-d0997ccb9385" xsi:nil="true"/>
-    <Invited_Teachers xmlns="62040d15-2a0f-436b-b36b-d0997ccb9385" xsi:nil="true"/>
-    <_ip_UnifiedCompliancePolicyProperties xmlns="http://schemas.microsoft.com/sharepoint/v3" xsi:nil="true"/>
-    <TeamsChannelId xmlns="62040d15-2a0f-436b-b36b-d0997ccb9385" xsi:nil="true"/>
-    <IsNotebookLocked xmlns="62040d15-2a0f-436b-b36b-d0997ccb9385" xsi:nil="true"/>
-    <DefaultSectionNames xmlns="62040d15-2a0f-436b-b36b-d0997ccb9385" xsi:nil="true"/>
-    <Math_Settings xmlns="62040d15-2a0f-436b-b36b-d0997ccb9385" xsi:nil="true"/>
-    <Self_Registration_Enabled0 xmlns="62040d15-2a0f-436b-b36b-d0997ccb9385" xsi:nil="true"/>
-    <Owner xmlns="62040d15-2a0f-436b-b36b-d0997ccb9385">
-      <UserInfo>
-        <DisplayName/>
-        <AccountId xsi:nil="true"/>
-        <AccountType/>
-      </UserInfo>
-    </Owner>
-    <Students xmlns="62040d15-2a0f-436b-b36b-d0997ccb9385">
-      <UserInfo>
-        <DisplayName/>
-        <AccountId xsi:nil="true"/>
-        <AccountType/>
-      </UserInfo>
-    </Students>
-    <NotebookType xmlns="62040d15-2a0f-436b-b36b-d0997ccb9385" xsi:nil="true"/>
-    <FolderType xmlns="62040d15-2a0f-436b-b36b-d0997ccb9385" xsi:nil="true"/>
-  </documentManagement>
-</p:properties>
-</file>
-
-<file path=customXml/item4.xml><?xml version="1.0" encoding="utf-8"?>
 <ct:contentTypeSchema xmlns:ct="http://schemas.microsoft.com/office/2006/metadata/contentType" xmlns:ma="http://schemas.microsoft.com/office/2006/metadata/properties/metaAttributes" ct:_="" ma:_="" ma:contentTypeName="Document" ma:contentTypeID="0x01010041D9E00BB80FC442A2C2A7499C3714C9" ma:contentTypeVersion="38" ma:contentTypeDescription="Create a new document." ma:contentTypeScope="" ma:versionID="180907cabd1390ce6ba84695c2ac9765">
   <xsd:schema xmlns:xsd="http://www.w3.org/2001/XMLSchema" xmlns:xs="http://www.w3.org/2001/XMLSchema" xmlns:p="http://schemas.microsoft.com/office/2006/metadata/properties" xmlns:ns1="http://schemas.microsoft.com/sharepoint/v3" xmlns:ns3="62040d15-2a0f-436b-b36b-d0997ccb9385" xmlns:ns4="b88ab0f6-212d-4a79-9c89-e60cf90a1af2" targetNamespace="http://schemas.microsoft.com/office/2006/metadata/properties" ma:root="true" ma:fieldsID="d2ec7b8458867c643376c7ad39137ce4" ns1:_="" ns3:_="" ns4:_="">
     <xsd:import namespace="http://schemas.microsoft.com/sharepoint/v3"/>
@@ -26270,7 +26129,70 @@
 </ct:contentTypeSchema>
 </file>
 
+<file path=customXml/item4.xml><?xml version="1.0" encoding="utf-8"?>
+<p:properties xmlns:p="http://schemas.microsoft.com/office/2006/metadata/properties" xmlns:xsi="http://www.w3.org/2001/XMLSchema-instance" xmlns:pc="http://schemas.microsoft.com/office/infopath/2007/PartnerControls">
+  <documentManagement>
+    <Self_Registration_Enabled xmlns="62040d15-2a0f-436b-b36b-d0997ccb9385" xsi:nil="true"/>
+    <Teachers xmlns="62040d15-2a0f-436b-b36b-d0997ccb9385">
+      <UserInfo>
+        <DisplayName/>
+        <AccountId xsi:nil="true"/>
+        <AccountType/>
+      </UserInfo>
+    </Teachers>
+    <Student_Groups xmlns="62040d15-2a0f-436b-b36b-d0997ccb9385">
+      <UserInfo>
+        <DisplayName/>
+        <AccountId xsi:nil="true"/>
+        <AccountType/>
+      </UserInfo>
+    </Student_Groups>
+    <_ip_UnifiedCompliancePolicyUIAction xmlns="http://schemas.microsoft.com/sharepoint/v3" xsi:nil="true"/>
+    <Distribution_Groups xmlns="62040d15-2a0f-436b-b36b-d0997ccb9385" xsi:nil="true"/>
+    <AppVersion xmlns="62040d15-2a0f-436b-b36b-d0997ccb9385" xsi:nil="true"/>
+    <Is_Collaboration_Space_Locked xmlns="62040d15-2a0f-436b-b36b-d0997ccb9385" xsi:nil="true"/>
+    <Teams_Channel_Section_Location xmlns="62040d15-2a0f-436b-b36b-d0997ccb9385" xsi:nil="true"/>
+    <Templates xmlns="62040d15-2a0f-436b-b36b-d0997ccb9385" xsi:nil="true"/>
+    <Has_Teacher_Only_SectionGroup xmlns="62040d15-2a0f-436b-b36b-d0997ccb9385" xsi:nil="true"/>
+    <CultureName xmlns="62040d15-2a0f-436b-b36b-d0997ccb9385" xsi:nil="true"/>
+    <Invited_Students xmlns="62040d15-2a0f-436b-b36b-d0997ccb9385" xsi:nil="true"/>
+    <LMS_Mappings xmlns="62040d15-2a0f-436b-b36b-d0997ccb9385" xsi:nil="true"/>
+    <Invited_Teachers xmlns="62040d15-2a0f-436b-b36b-d0997ccb9385" xsi:nil="true"/>
+    <_ip_UnifiedCompliancePolicyProperties xmlns="http://schemas.microsoft.com/sharepoint/v3" xsi:nil="true"/>
+    <TeamsChannelId xmlns="62040d15-2a0f-436b-b36b-d0997ccb9385" xsi:nil="true"/>
+    <IsNotebookLocked xmlns="62040d15-2a0f-436b-b36b-d0997ccb9385" xsi:nil="true"/>
+    <DefaultSectionNames xmlns="62040d15-2a0f-436b-b36b-d0997ccb9385" xsi:nil="true"/>
+    <Math_Settings xmlns="62040d15-2a0f-436b-b36b-d0997ccb9385" xsi:nil="true"/>
+    <Self_Registration_Enabled0 xmlns="62040d15-2a0f-436b-b36b-d0997ccb9385" xsi:nil="true"/>
+    <Owner xmlns="62040d15-2a0f-436b-b36b-d0997ccb9385">
+      <UserInfo>
+        <DisplayName/>
+        <AccountId xsi:nil="true"/>
+        <AccountType/>
+      </UserInfo>
+    </Owner>
+    <Students xmlns="62040d15-2a0f-436b-b36b-d0997ccb9385">
+      <UserInfo>
+        <DisplayName/>
+        <AccountId xsi:nil="true"/>
+        <AccountType/>
+      </UserInfo>
+    </Students>
+    <NotebookType xmlns="62040d15-2a0f-436b-b36b-d0997ccb9385" xsi:nil="true"/>
+    <FolderType xmlns="62040d15-2a0f-436b-b36b-d0997ccb9385" xsi:nil="true"/>
+  </documentManagement>
+</p:properties>
+</file>
+
 <file path=customXml/itemProps1.xml><?xml version="1.0" encoding="utf-8"?>
+<ds:datastoreItem xmlns:ds="http://schemas.openxmlformats.org/officeDocument/2006/customXml" ds:itemID="{6361653F-FA50-4CA8-9F6E-ECA281D73BE4}">
+  <ds:schemaRefs>
+    <ds:schemaRef ds:uri="http://schemas.openxmlformats.org/officeDocument/2006/bibliography"/>
+  </ds:schemaRefs>
+</ds:datastoreItem>
+</file>
+
+<file path=customXml/itemProps2.xml><?xml version="1.0" encoding="utf-8"?>
 <ds:datastoreItem xmlns:ds="http://schemas.openxmlformats.org/officeDocument/2006/customXml" ds:itemID="{11B1DE72-80E9-4162-B852-7908AAB96FDA}">
   <ds:schemaRefs>
     <ds:schemaRef ds:uri="http://schemas.microsoft.com/sharepoint/v3/contenttype/forms"/>
@@ -26278,26 +26200,7 @@
 </ds:datastoreItem>
 </file>
 
-<file path=customXml/itemProps2.xml><?xml version="1.0" encoding="utf-8"?>
-<ds:datastoreItem xmlns:ds="http://schemas.openxmlformats.org/officeDocument/2006/customXml" ds:itemID="{6361653F-FA50-4CA8-9F6E-ECA281D73BE4}">
-  <ds:schemaRefs>
-    <ds:schemaRef ds:uri="http://schemas.openxmlformats.org/officeDocument/2006/bibliography"/>
-  </ds:schemaRefs>
-</ds:datastoreItem>
-</file>
-
 <file path=customXml/itemProps3.xml><?xml version="1.0" encoding="utf-8"?>
-<ds:datastoreItem xmlns:ds="http://schemas.openxmlformats.org/officeDocument/2006/customXml" ds:itemID="{95F86C99-42FA-4EA1-8E50-0FBF23CAF963}">
-  <ds:schemaRefs>
-    <ds:schemaRef ds:uri="http://schemas.microsoft.com/office/2006/metadata/properties"/>
-    <ds:schemaRef ds:uri="http://schemas.microsoft.com/office/infopath/2007/PartnerControls"/>
-    <ds:schemaRef ds:uri="62040d15-2a0f-436b-b36b-d0997ccb9385"/>
-    <ds:schemaRef ds:uri="http://schemas.microsoft.com/sharepoint/v3"/>
-  </ds:schemaRefs>
-</ds:datastoreItem>
-</file>
-
-<file path=customXml/itemProps4.xml><?xml version="1.0" encoding="utf-8"?>
 <ds:datastoreItem xmlns:ds="http://schemas.openxmlformats.org/officeDocument/2006/customXml" ds:itemID="{EBB89DE7-2D48-4732-AF70-689A5CB07B71}">
   <ds:schemaRefs>
     <ds:schemaRef ds:uri="http://schemas.microsoft.com/office/2006/metadata/contentType"/>
@@ -26315,4 +26218,15 @@
     <ds:schemaRef ds:uri="http://schemas.microsoft.com/internal/obd"/>
   </ds:schemaRefs>
 </ds:datastoreItem>
+</file>
+
+<file path=customXml/itemProps4.xml><?xml version="1.0" encoding="utf-8"?>
+<ds:datastoreItem xmlns:ds="http://schemas.openxmlformats.org/officeDocument/2006/customXml" ds:itemID="{95F86C99-42FA-4EA1-8E50-0FBF23CAF963}">
+  <ds:schemaRefs>
+    <ds:schemaRef ds:uri="http://schemas.microsoft.com/office/2006/metadata/properties"/>
+    <ds:schemaRef ds:uri="http://schemas.microsoft.com/office/infopath/2007/PartnerControls"/>
+    <ds:schemaRef ds:uri="62040d15-2a0f-436b-b36b-d0997ccb9385"/>
+    <ds:schemaRef ds:uri="http://schemas.microsoft.com/sharepoint/v3"/>
+  </ds:schemaRefs>
+</ds:datastoreItem>
 </file>
</xml_diff>

<commit_message>
Atualização Modelos e Documento Word
Atualização dos modelos e do documento Word
</commit_message>
<xml_diff>
--- a/DOCUMENTACAO/BES-Especificação do Projeto - Template para entrega (6).docx
+++ b/DOCUMENTACAO/BES-Especificação do Projeto - Template para entrega (6).docx
@@ -2546,27 +2546,14 @@
       <w:r>
         <w:t xml:space="preserve">Figura </w:t>
       </w:r>
-      <w:r>
-        <w:fldChar w:fldCharType="begin"/>
-      </w:r>
-      <w:r>
-        <w:instrText xml:space="preserve"> SEQ Figura \* ARABIC </w:instrText>
-      </w:r>
-      <w:r>
-        <w:fldChar w:fldCharType="separate"/>
-      </w:r>
-      <w:r>
-        <w:rPr>
-          <w:noProof/>
-        </w:rPr>
-        <w:t>1</w:t>
-      </w:r>
-      <w:r>
-        <w:rPr>
-          <w:noProof/>
-        </w:rPr>
-        <w:fldChar w:fldCharType="end"/>
-      </w:r>
+      <w:fldSimple w:instr=" SEQ Figura \* ARABIC ">
+        <w:r>
+          <w:rPr>
+            <w:noProof/>
+          </w:rPr>
+          <w:t>1</w:t>
+        </w:r>
+      </w:fldSimple>
       <w:r>
         <w:t xml:space="preserve"> – Quadro “3 Objetivos”</w:t>
       </w:r>
@@ -3658,27 +3645,14 @@
       <w:r>
         <w:t xml:space="preserve">Figura </w:t>
       </w:r>
-      <w:r>
-        <w:fldChar w:fldCharType="begin"/>
-      </w:r>
-      <w:r>
-        <w:instrText xml:space="preserve"> SEQ Figura \* ARABIC </w:instrText>
-      </w:r>
-      <w:r>
-        <w:fldChar w:fldCharType="separate"/>
-      </w:r>
-      <w:r>
-        <w:rPr>
-          <w:noProof/>
-        </w:rPr>
-        <w:t>2</w:t>
-      </w:r>
-      <w:r>
-        <w:rPr>
-          <w:noProof/>
-        </w:rPr>
-        <w:fldChar w:fldCharType="end"/>
-      </w:r>
+      <w:fldSimple w:instr=" SEQ Figura \* ARABIC ">
+        <w:r>
+          <w:rPr>
+            <w:noProof/>
+          </w:rPr>
+          <w:t>2</w:t>
+        </w:r>
+      </w:fldSimple>
       <w:r>
         <w:t xml:space="preserve"> – Quadro </w:t>
       </w:r>
@@ -5042,27 +5016,14 @@
       <w:r>
         <w:t xml:space="preserve">Figura </w:t>
       </w:r>
-      <w:r>
-        <w:fldChar w:fldCharType="begin"/>
-      </w:r>
-      <w:r>
-        <w:instrText xml:space="preserve"> SEQ Figura \* ARABIC </w:instrText>
-      </w:r>
-      <w:r>
-        <w:fldChar w:fldCharType="separate"/>
-      </w:r>
-      <w:r>
-        <w:rPr>
-          <w:noProof/>
-        </w:rPr>
-        <w:t>3</w:t>
-      </w:r>
-      <w:r>
-        <w:rPr>
-          <w:noProof/>
-        </w:rPr>
-        <w:fldChar w:fldCharType="end"/>
-      </w:r>
+      <w:fldSimple w:instr=" SEQ Figura \* ARABIC ">
+        <w:r>
+          <w:rPr>
+            <w:noProof/>
+          </w:rPr>
+          <w:t>3</w:t>
+        </w:r>
+      </w:fldSimple>
       <w:r>
         <w:t xml:space="preserve"> </w:t>
       </w:r>
@@ -5467,7 +5428,39 @@
         </w:sectPr>
       </w:pPr>
     </w:p>
-    <w:p/>
+    <w:p>
+      <w:r>
+        <w:rPr>
+          <w:b/>
+          <w:bCs/>
+        </w:rPr>
+        <w:lastRenderedPageBreak/>
+        <w:t>Sprint 1:</w:t>
+      </w:r>
+      <w:r>
+        <w:t xml:space="preserve"> Verde Escuro </w:t>
+      </w:r>
+      <w:r>
+        <w:rPr>
+          <w:b/>
+          <w:bCs/>
+        </w:rPr>
+        <w:t>|</w:t>
+      </w:r>
+      <w:r>
+        <w:t xml:space="preserve"> </w:t>
+      </w:r>
+      <w:r>
+        <w:rPr>
+          <w:b/>
+          <w:bCs/>
+        </w:rPr>
+        <w:t>Sprint 2:</w:t>
+      </w:r>
+      <w:r>
+        <w:t xml:space="preserve"> Verde Claro</w:t>
+      </w:r>
+    </w:p>
     <w:p>
       <w:pPr>
         <w:jc w:val="center"/>
@@ -6210,7 +6203,13 @@
               <w:t>ENTÃO</w:t>
             </w:r>
             <w:r>
-              <w:t>: o usuário é cadastrado no sistema e redirecionado à página inicial.</w:t>
+              <w:t xml:space="preserve">: o </w:t>
+            </w:r>
+            <w:r>
+              <w:t xml:space="preserve">cidadão </w:t>
+            </w:r>
+            <w:r>
+              <w:t>é cadastrado no sistema e redirecionado à página inicial.</w:t>
             </w:r>
           </w:p>
         </w:tc>
@@ -21354,6 +21353,9 @@
             <w:r>
               <w:t>um usuário</w:t>
             </w:r>
+            <w:r>
+              <w:t xml:space="preserve"> pela barra de pesquisa</w:t>
+            </w:r>
           </w:p>
           <w:p>
             <w:pPr>
@@ -21551,6 +21553,9 @@
             <w:r>
               <w:t>: o moderador já logado acessa a página de perfil de outro usuário</w:t>
             </w:r>
+            <w:r>
+              <w:t xml:space="preserve"> pela barra de pesquisa</w:t>
+            </w:r>
           </w:p>
           <w:p>
             <w:pPr>
@@ -21647,6 +21652,7 @@
                 <w:b/>
                 <w:bCs/>
               </w:rPr>
+              <w:lastRenderedPageBreak/>
               <w:t xml:space="preserve">Critério </w:t>
             </w:r>
             <w:r>
@@ -21685,7 +21691,6 @@
                 <w:b/>
                 <w:bCs/>
               </w:rPr>
-              <w:lastRenderedPageBreak/>
               <w:t xml:space="preserve">Aceite </w:t>
             </w:r>
             <w:r>
@@ -21718,7 +21723,6 @@
                 <w:b/>
                 <w:bCs/>
               </w:rPr>
-              <w:lastRenderedPageBreak/>
               <w:t>DADO</w:t>
             </w:r>
             <w:r>
@@ -21734,6 +21738,9 @@
             <w:r>
               <w:t>: o moderador já logado acessa a página de perfil de um usuário</w:t>
             </w:r>
+            <w:r>
+              <w:t xml:space="preserve"> pela barra de pesquisa</w:t>
+            </w:r>
           </w:p>
           <w:p>
             <w:pPr>
@@ -21745,7 +21752,6 @@
                 <w:b/>
                 <w:bCs/>
               </w:rPr>
-              <w:lastRenderedPageBreak/>
               <w:t>QUANDO</w:t>
             </w:r>
             <w:r>
@@ -21828,7 +21834,6 @@
                 <w:b/>
                 <w:bCs/>
               </w:rPr>
-              <w:lastRenderedPageBreak/>
               <w:t xml:space="preserve">Critério </w:t>
             </w:r>
             <w:r>
@@ -21906,6 +21911,9 @@
             </w:r>
             <w:r>
               <w:t>: o moderador já logado acessa a página de perfil de outro usuário</w:t>
+            </w:r>
+            <w:r>
+              <w:t xml:space="preserve"> pela barra de pesquisa</w:t>
             </w:r>
           </w:p>
           <w:p>
@@ -22370,7 +22378,7 @@
               <w:t>ENTÃO</w:t>
             </w:r>
             <w:r>
-              <w:t>: o sistema atualiza a tabela de acordo com o filtro selecionado pelo moderador.</w:t>
+              <w:t>: o sistema atualiza a tabela de acordo com o filtro selecionado.</w:t>
             </w:r>
           </w:p>
         </w:tc>
@@ -22523,7 +22531,7 @@
               <w:t>ENTÃO</w:t>
             </w:r>
             <w:r>
-              <w:t>: o sistema atualiza a tabela de acordo com os filtros selecionados pelo moderador.</w:t>
+              <w:t>: o sistema atualiza a tabela de acordo com os filtros selecionados.</w:t>
             </w:r>
           </w:p>
         </w:tc>
@@ -22669,7 +22677,7 @@
               <w:t>ENTÃO</w:t>
             </w:r>
             <w:r>
-              <w:t>: o sistema atualiza a tabela de acordo com os filtros selecionados pelo moderador.</w:t>
+              <w:t>: o sistema atualiza a tabela de acordo com os filtros selecionados.</w:t>
             </w:r>
           </w:p>
         </w:tc>
@@ -22995,27 +23003,14 @@
       <w:r>
         <w:t xml:space="preserve">Figura </w:t>
       </w:r>
-      <w:r>
-        <w:fldChar w:fldCharType="begin"/>
-      </w:r>
-      <w:r>
-        <w:instrText xml:space="preserve"> SEQ Figura \* ARABIC </w:instrText>
-      </w:r>
-      <w:r>
-        <w:fldChar w:fldCharType="separate"/>
-      </w:r>
-      <w:r>
-        <w:rPr>
-          <w:noProof/>
-        </w:rPr>
-        <w:t>6</w:t>
-      </w:r>
-      <w:r>
-        <w:rPr>
-          <w:noProof/>
-        </w:rPr>
-        <w:fldChar w:fldCharType="end"/>
-      </w:r>
+      <w:fldSimple w:instr=" SEQ Figura \* ARABIC ">
+        <w:r>
+          <w:rPr>
+            <w:noProof/>
+          </w:rPr>
+          <w:t>6</w:t>
+        </w:r>
+      </w:fldSimple>
       <w:r>
         <w:t xml:space="preserve"> – </w:t>
       </w:r>
@@ -23135,10 +23130,10 @@
                 <w:noProof/>
               </w:rPr>
               <w:drawing>
-                <wp:inline distT="0" distB="0" distL="0" distR="0" wp14:anchorId="0C02E69D" wp14:editId="78805D5F">
-                  <wp:extent cx="5979470" cy="4191000"/>
-                  <wp:effectExtent l="0" t="0" r="2540" b="0"/>
-                  <wp:docPr id="1370483667" name="Imagem 9" descr="Diagrama&#10;&#10;O conteúdo gerado por IA pode estar incorreto."/>
+                <wp:inline distT="0" distB="0" distL="0" distR="0" wp14:anchorId="5CC2C450" wp14:editId="174A2F46">
+                  <wp:extent cx="6170781" cy="4183380"/>
+                  <wp:effectExtent l="0" t="0" r="1905" b="7620"/>
+                  <wp:docPr id="1905901934" name="Imagem 8" descr="Diagrama&#10;&#10;O conteúdo gerado por IA pode estar incorreto."/>
                   <wp:cNvGraphicFramePr>
                     <a:graphicFrameLocks xmlns:a="http://schemas.openxmlformats.org/drawingml/2006/main" noChangeAspect="1"/>
                   </wp:cNvGraphicFramePr>
@@ -23146,7 +23141,7 @@
                     <a:graphicData uri="http://schemas.openxmlformats.org/drawingml/2006/picture">
                       <pic:pic xmlns:pic="http://schemas.openxmlformats.org/drawingml/2006/picture">
                         <pic:nvPicPr>
-                          <pic:cNvPr id="1370483667" name="Imagem 9" descr="Diagrama&#10;&#10;O conteúdo gerado por IA pode estar incorreto."/>
+                          <pic:cNvPr id="1905901934" name="Imagem 8" descr="Diagrama&#10;&#10;O conteúdo gerado por IA pode estar incorreto."/>
                           <pic:cNvPicPr/>
                         </pic:nvPicPr>
                         <pic:blipFill>
@@ -23164,7 +23159,7 @@
                         <pic:spPr>
                           <a:xfrm>
                             <a:off x="0" y="0"/>
-                            <a:ext cx="5995270" cy="4202074"/>
+                            <a:ext cx="6186920" cy="4194321"/>
                           </a:xfrm>
                           <a:prstGeom prst="rect">
                             <a:avLst/>
@@ -23284,10 +23279,10 @@
                 <w:noProof/>
               </w:rPr>
               <w:drawing>
-                <wp:inline distT="0" distB="0" distL="0" distR="0" wp14:anchorId="7EE502A4" wp14:editId="3DBE8AFE">
+                <wp:inline distT="0" distB="0" distL="0" distR="0" wp14:anchorId="653E587A" wp14:editId="2A607E8F">
                   <wp:extent cx="5400040" cy="7502525"/>
                   <wp:effectExtent l="0" t="0" r="0" b="3175"/>
-                  <wp:docPr id="887497881" name="Imagem 10" descr="Diagrama&#10;&#10;O conteúdo gerado por IA pode estar incorreto."/>
+                  <wp:docPr id="884652009" name="Imagem 9" descr="Diagrama, Linha do tempo&#10;&#10;O conteúdo gerado por IA pode estar incorreto."/>
                   <wp:cNvGraphicFramePr>
                     <a:graphicFrameLocks xmlns:a="http://schemas.openxmlformats.org/drawingml/2006/main" noChangeAspect="1"/>
                   </wp:cNvGraphicFramePr>
@@ -23295,7 +23290,7 @@
                     <a:graphicData uri="http://schemas.openxmlformats.org/drawingml/2006/picture">
                       <pic:pic xmlns:pic="http://schemas.openxmlformats.org/drawingml/2006/picture">
                         <pic:nvPicPr>
-                          <pic:cNvPr id="887497881" name="Imagem 10" descr="Diagrama&#10;&#10;O conteúdo gerado por IA pode estar incorreto."/>
+                          <pic:cNvPr id="884652009" name="Imagem 9" descr="Diagrama, Linha do tempo&#10;&#10;O conteúdo gerado por IA pode estar incorreto."/>
                           <pic:cNvPicPr/>
                         </pic:nvPicPr>
                         <pic:blipFill>
@@ -23313,7 +23308,7 @@
                         <pic:spPr>
                           <a:xfrm>
                             <a:off x="0" y="0"/>
-                            <a:ext cx="5403078" cy="7506746"/>
+                            <a:ext cx="5402682" cy="7506196"/>
                           </a:xfrm>
                           <a:prstGeom prst="rect">
                             <a:avLst/>
@@ -23701,6 +23696,76 @@
               <w:jc w:val="center"/>
             </w:pPr>
           </w:p>
+          <w:p>
+            <w:pPr>
+              <w:jc w:val="center"/>
+            </w:pPr>
+            <w:r>
+              <w:t>Continuação na próxima página ↓</w:t>
+            </w:r>
+          </w:p>
+          <w:p>
+            <w:pPr>
+              <w:jc w:val="center"/>
+            </w:pPr>
+          </w:p>
+          <w:p>
+            <w:pPr>
+              <w:jc w:val="center"/>
+            </w:pPr>
+            <w:r>
+              <w:rPr>
+                <w:noProof/>
+              </w:rPr>
+              <w:lastRenderedPageBreak/>
+              <w:drawing>
+                <wp:inline distT="0" distB="0" distL="0" distR="0" wp14:anchorId="42EBB850" wp14:editId="00868CA3">
+                  <wp:extent cx="5221311" cy="2689860"/>
+                  <wp:effectExtent l="0" t="0" r="0" b="0"/>
+                  <wp:docPr id="1805167757" name="Imagem 10" descr="Texto&#10;&#10;O conteúdo gerado por IA pode estar incorreto."/>
+                  <wp:cNvGraphicFramePr>
+                    <a:graphicFrameLocks xmlns:a="http://schemas.openxmlformats.org/drawingml/2006/main" noChangeAspect="1"/>
+                  </wp:cNvGraphicFramePr>
+                  <a:graphic xmlns:a="http://schemas.openxmlformats.org/drawingml/2006/main">
+                    <a:graphicData uri="http://schemas.openxmlformats.org/drawingml/2006/picture">
+                      <pic:pic xmlns:pic="http://schemas.openxmlformats.org/drawingml/2006/picture">
+                        <pic:nvPicPr>
+                          <pic:cNvPr id="1805167757" name="Imagem 10" descr="Texto&#10;&#10;O conteúdo gerado por IA pode estar incorreto."/>
+                          <pic:cNvPicPr/>
+                        </pic:nvPicPr>
+                        <pic:blipFill>
+                          <a:blip r:embed="rId23">
+                            <a:extLst>
+                              <a:ext uri="{28A0092B-C50C-407E-A947-70E740481C1C}">
+                                <a14:useLocalDpi xmlns:a14="http://schemas.microsoft.com/office/drawing/2010/main" val="0"/>
+                              </a:ext>
+                            </a:extLst>
+                          </a:blip>
+                          <a:stretch>
+                            <a:fillRect/>
+                          </a:stretch>
+                        </pic:blipFill>
+                        <pic:spPr>
+                          <a:xfrm>
+                            <a:off x="0" y="0"/>
+                            <a:ext cx="5256142" cy="2707804"/>
+                          </a:xfrm>
+                          <a:prstGeom prst="rect">
+                            <a:avLst/>
+                          </a:prstGeom>
+                        </pic:spPr>
+                      </pic:pic>
+                    </a:graphicData>
+                  </a:graphic>
+                </wp:inline>
+              </w:drawing>
+            </w:r>
+          </w:p>
+          <w:p>
+            <w:pPr>
+              <w:jc w:val="center"/>
+            </w:pPr>
+          </w:p>
         </w:tc>
       </w:tr>
     </w:tbl>
@@ -23921,7 +23986,7 @@
                           </pic:cNvPicPr>
                         </pic:nvPicPr>
                         <pic:blipFill rotWithShape="1">
-                          <a:blip r:embed="rId23">
+                          <a:blip r:embed="rId24">
                             <a:extLst>
                               <a:ext uri="{28A0092B-C50C-407E-A947-70E740481C1C}">
                                 <a14:useLocalDpi xmlns:a14="http://schemas.microsoft.com/office/drawing/2010/main" val="0"/>
@@ -23997,27 +24062,14 @@
       <w:r>
         <w:t xml:space="preserve">Figura </w:t>
       </w:r>
-      <w:r>
-        <w:fldChar w:fldCharType="begin"/>
-      </w:r>
-      <w:r>
-        <w:instrText xml:space="preserve"> SEQ Figura \* ARABIC </w:instrText>
-      </w:r>
-      <w:r>
-        <w:fldChar w:fldCharType="separate"/>
-      </w:r>
-      <w:r>
-        <w:rPr>
-          <w:noProof/>
-        </w:rPr>
-        <w:t>7</w:t>
-      </w:r>
-      <w:r>
-        <w:rPr>
-          <w:noProof/>
-        </w:rPr>
-        <w:fldChar w:fldCharType="end"/>
-      </w:r>
+      <w:fldSimple w:instr=" SEQ Figura \* ARABIC ">
+        <w:r>
+          <w:rPr>
+            <w:noProof/>
+          </w:rPr>
+          <w:t>7</w:t>
+        </w:r>
+      </w:fldSimple>
       <w:r>
         <w:t xml:space="preserve"> </w:t>
       </w:r>
@@ -24045,8 +24097,12 @@
       <w:r>
         <w:t>lasses.</w:t>
       </w:r>
+      <w:bookmarkStart w:id="20" w:name="_Toc195958206"/>
       <w:bookmarkEnd w:id="18"/>
       <w:bookmarkEnd w:id="19"/>
+      <w:r>
+        <w:t xml:space="preserve"> </w:t>
+      </w:r>
     </w:p>
     <w:p>
       <w:pPr>
@@ -24059,161 +24115,6 @@
         <w:sectPr>
           <w:pgSz w:w="11906" w:h="16838"/>
           <w:pgMar w:top="1417" w:right="1701" w:bottom="1417" w:left="1701" w:header="708" w:footer="708" w:gutter="0"/>
-          <w:cols w:space="708"/>
-          <w:docGrid w:linePitch="360"/>
-        </w:sectPr>
-      </w:pPr>
-    </w:p>
-    <w:p>
-      <w:pPr>
-        <w:pStyle w:val="CorpodeTexto"/>
-      </w:pPr>
-    </w:p>
-    <w:tbl>
-      <w:tblPr>
-        <w:tblStyle w:val="Tabelacomgrade"/>
-        <w:tblW w:w="11406" w:type="dxa"/>
-        <w:jc w:val="center"/>
-        <w:tblLook w:val="04A0" w:firstRow="1" w:lastRow="0" w:firstColumn="1" w:lastColumn="0" w:noHBand="0" w:noVBand="1"/>
-      </w:tblPr>
-      <w:tblGrid>
-        <w:gridCol w:w="11406"/>
-      </w:tblGrid>
-      <w:tr>
-        <w:trPr>
-          <w:trHeight w:val="375"/>
-          <w:jc w:val="center"/>
-        </w:trPr>
-        <w:tc>
-          <w:tcPr>
-            <w:tcW w:w="11406" w:type="dxa"/>
-            <w:vAlign w:val="center"/>
-          </w:tcPr>
-          <w:p>
-            <w:bookmarkStart w:id="20" w:name="_Toc195958206"/>
-            <w:r>
-              <w:rPr>
-                <w:b/>
-                <w:bCs/>
-              </w:rPr>
-              <w:t xml:space="preserve">ARTEFATO </w:t>
-            </w:r>
-            <w:r>
-              <w:rPr>
-                <w:b/>
-                <w:bCs/>
-              </w:rPr>
-              <w:t>7</w:t>
-            </w:r>
-            <w:r>
-              <w:rPr>
-                <w:b/>
-                <w:bCs/>
-              </w:rPr>
-              <w:t xml:space="preserve">: </w:t>
-            </w:r>
-            <w:r>
-              <w:rPr>
-                <w:b/>
-                <w:bCs/>
-              </w:rPr>
-              <w:t>Diagrama de Classes</w:t>
-            </w:r>
-          </w:p>
-        </w:tc>
-      </w:tr>
-      <w:tr>
-        <w:trPr>
-          <w:trHeight w:val="375"/>
-          <w:jc w:val="center"/>
-        </w:trPr>
-        <w:tc>
-          <w:tcPr>
-            <w:tcW w:w="11406" w:type="dxa"/>
-            <w:vAlign w:val="center"/>
-          </w:tcPr>
-          <w:p>
-            <w:pPr>
-              <w:rPr>
-                <w:b/>
-                <w:bCs/>
-              </w:rPr>
-            </w:pPr>
-          </w:p>
-          <w:p>
-            <w:pPr>
-              <w:jc w:val="center"/>
-              <w:rPr>
-                <w:b/>
-                <w:bCs/>
-              </w:rPr>
-            </w:pPr>
-            <w:r>
-              <w:rPr>
-                <w:b/>
-                <w:bCs/>
-                <w:noProof/>
-              </w:rPr>
-              <w:drawing>
-                <wp:inline distT="0" distB="0" distL="0" distR="0" wp14:anchorId="71692668" wp14:editId="4123F902">
-                  <wp:extent cx="5996940" cy="4184621"/>
-                  <wp:effectExtent l="0" t="0" r="3810" b="6985"/>
-                  <wp:docPr id="1579121455" name="Imagem 8" descr="Diagrama&#10;&#10;O conteúdo gerado por IA pode estar incorreto."/>
-                  <wp:cNvGraphicFramePr>
-                    <a:graphicFrameLocks xmlns:a="http://schemas.openxmlformats.org/drawingml/2006/main" noChangeAspect="1"/>
-                  </wp:cNvGraphicFramePr>
-                  <a:graphic xmlns:a="http://schemas.openxmlformats.org/drawingml/2006/main">
-                    <a:graphicData uri="http://schemas.openxmlformats.org/drawingml/2006/picture">
-                      <pic:pic xmlns:pic="http://schemas.openxmlformats.org/drawingml/2006/picture">
-                        <pic:nvPicPr>
-                          <pic:cNvPr id="1579121455" name="Imagem 8" descr="Diagrama&#10;&#10;O conteúdo gerado por IA pode estar incorreto."/>
-                          <pic:cNvPicPr/>
-                        </pic:nvPicPr>
-                        <pic:blipFill>
-                          <a:blip r:embed="rId24" cstate="print">
-                            <a:extLst>
-                              <a:ext uri="{28A0092B-C50C-407E-A947-70E740481C1C}">
-                                <a14:useLocalDpi xmlns:a14="http://schemas.microsoft.com/office/drawing/2010/main" val="0"/>
-                              </a:ext>
-                            </a:extLst>
-                          </a:blip>
-                          <a:stretch>
-                            <a:fillRect/>
-                          </a:stretch>
-                        </pic:blipFill>
-                        <pic:spPr>
-                          <a:xfrm>
-                            <a:off x="0" y="0"/>
-                            <a:ext cx="6034009" cy="4210488"/>
-                          </a:xfrm>
-                          <a:prstGeom prst="rect">
-                            <a:avLst/>
-                          </a:prstGeom>
-                        </pic:spPr>
-                      </pic:pic>
-                    </a:graphicData>
-                  </a:graphic>
-                </wp:inline>
-              </w:drawing>
-            </w:r>
-          </w:p>
-          <w:p>
-            <w:pPr>
-              <w:rPr>
-                <w:b/>
-                <w:bCs/>
-              </w:rPr>
-            </w:pPr>
-          </w:p>
-        </w:tc>
-      </w:tr>
-    </w:tbl>
-    <w:p>
-      <w:pPr>
-        <w:pStyle w:val="Ttulo1"/>
-        <w:sectPr>
-          <w:pgSz w:w="16838" w:h="11906" w:orient="landscape"/>
-          <w:pgMar w:top="1701" w:right="1417" w:bottom="1701" w:left="1417" w:header="708" w:footer="708" w:gutter="0"/>
           <w:cols w:space="708"/>
           <w:docGrid w:linePitch="360"/>
         </w:sectPr>
@@ -24416,27 +24317,14 @@
       <w:r>
         <w:t xml:space="preserve">Figura </w:t>
       </w:r>
-      <w:r>
-        <w:fldChar w:fldCharType="begin"/>
-      </w:r>
-      <w:r>
-        <w:instrText xml:space="preserve"> SEQ Figura \* ARABIC </w:instrText>
-      </w:r>
-      <w:r>
-        <w:fldChar w:fldCharType="separate"/>
-      </w:r>
-      <w:r>
-        <w:rPr>
-          <w:noProof/>
-        </w:rPr>
-        <w:t>8</w:t>
-      </w:r>
-      <w:r>
-        <w:rPr>
-          <w:noProof/>
-        </w:rPr>
-        <w:fldChar w:fldCharType="end"/>
-      </w:r>
+      <w:fldSimple w:instr=" SEQ Figura \* ARABIC ">
+        <w:r>
+          <w:rPr>
+            <w:noProof/>
+          </w:rPr>
+          <w:t>8</w:t>
+        </w:r>
+      </w:fldSimple>
       <w:r>
         <w:t xml:space="preserve"> – Exemplo: Diagrama </w:t>
       </w:r>
@@ -28366,6 +28254,10 @@
 </file>
 
 <file path=customXml/item1.xml><?xml version="1.0" encoding="utf-8"?>
+<b:Sources xmlns:b="http://schemas.openxmlformats.org/officeDocument/2006/bibliography" xmlns="http://schemas.openxmlformats.org/officeDocument/2006/bibliography" SelectedStyle="\APASixthEditionOfficeOnline.xsl" StyleName="APA" Version="6"/>
+</file>
+
+<file path=customXml/item2.xml><?xml version="1.0" encoding="utf-8"?>
 <?mso-contentType ?>
 <FormTemplates xmlns="http://schemas.microsoft.com/sharepoint/v3/contenttype/forms">
   <Display>DocumentLibraryForm</Display>
@@ -28374,66 +28266,7 @@
 </FormTemplates>
 </file>
 
-<file path=customXml/item2.xml><?xml version="1.0" encoding="utf-8"?>
-<b:Sources xmlns:b="http://schemas.openxmlformats.org/officeDocument/2006/bibliography" xmlns="http://schemas.openxmlformats.org/officeDocument/2006/bibliography" SelectedStyle="\APASixthEditionOfficeOnline.xsl" StyleName="APA" Version="6"/>
-</file>
-
 <file path=customXml/item3.xml><?xml version="1.0" encoding="utf-8"?>
-<p:properties xmlns:p="http://schemas.microsoft.com/office/2006/metadata/properties" xmlns:xsi="http://www.w3.org/2001/XMLSchema-instance" xmlns:pc="http://schemas.microsoft.com/office/infopath/2007/PartnerControls">
-  <documentManagement>
-    <Self_Registration_Enabled xmlns="62040d15-2a0f-436b-b36b-d0997ccb9385" xsi:nil="true"/>
-    <Teachers xmlns="62040d15-2a0f-436b-b36b-d0997ccb9385">
-      <UserInfo>
-        <DisplayName/>
-        <AccountId xsi:nil="true"/>
-        <AccountType/>
-      </UserInfo>
-    </Teachers>
-    <Student_Groups xmlns="62040d15-2a0f-436b-b36b-d0997ccb9385">
-      <UserInfo>
-        <DisplayName/>
-        <AccountId xsi:nil="true"/>
-        <AccountType/>
-      </UserInfo>
-    </Student_Groups>
-    <_ip_UnifiedCompliancePolicyUIAction xmlns="http://schemas.microsoft.com/sharepoint/v3" xsi:nil="true"/>
-    <Distribution_Groups xmlns="62040d15-2a0f-436b-b36b-d0997ccb9385" xsi:nil="true"/>
-    <AppVersion xmlns="62040d15-2a0f-436b-b36b-d0997ccb9385" xsi:nil="true"/>
-    <Is_Collaboration_Space_Locked xmlns="62040d15-2a0f-436b-b36b-d0997ccb9385" xsi:nil="true"/>
-    <Teams_Channel_Section_Location xmlns="62040d15-2a0f-436b-b36b-d0997ccb9385" xsi:nil="true"/>
-    <Templates xmlns="62040d15-2a0f-436b-b36b-d0997ccb9385" xsi:nil="true"/>
-    <Has_Teacher_Only_SectionGroup xmlns="62040d15-2a0f-436b-b36b-d0997ccb9385" xsi:nil="true"/>
-    <CultureName xmlns="62040d15-2a0f-436b-b36b-d0997ccb9385" xsi:nil="true"/>
-    <Invited_Students xmlns="62040d15-2a0f-436b-b36b-d0997ccb9385" xsi:nil="true"/>
-    <LMS_Mappings xmlns="62040d15-2a0f-436b-b36b-d0997ccb9385" xsi:nil="true"/>
-    <Invited_Teachers xmlns="62040d15-2a0f-436b-b36b-d0997ccb9385" xsi:nil="true"/>
-    <_ip_UnifiedCompliancePolicyProperties xmlns="http://schemas.microsoft.com/sharepoint/v3" xsi:nil="true"/>
-    <TeamsChannelId xmlns="62040d15-2a0f-436b-b36b-d0997ccb9385" xsi:nil="true"/>
-    <IsNotebookLocked xmlns="62040d15-2a0f-436b-b36b-d0997ccb9385" xsi:nil="true"/>
-    <DefaultSectionNames xmlns="62040d15-2a0f-436b-b36b-d0997ccb9385" xsi:nil="true"/>
-    <Math_Settings xmlns="62040d15-2a0f-436b-b36b-d0997ccb9385" xsi:nil="true"/>
-    <Self_Registration_Enabled0 xmlns="62040d15-2a0f-436b-b36b-d0997ccb9385" xsi:nil="true"/>
-    <Owner xmlns="62040d15-2a0f-436b-b36b-d0997ccb9385">
-      <UserInfo>
-        <DisplayName/>
-        <AccountId xsi:nil="true"/>
-        <AccountType/>
-      </UserInfo>
-    </Owner>
-    <Students xmlns="62040d15-2a0f-436b-b36b-d0997ccb9385">
-      <UserInfo>
-        <DisplayName/>
-        <AccountId xsi:nil="true"/>
-        <AccountType/>
-      </UserInfo>
-    </Students>
-    <NotebookType xmlns="62040d15-2a0f-436b-b36b-d0997ccb9385" xsi:nil="true"/>
-    <FolderType xmlns="62040d15-2a0f-436b-b36b-d0997ccb9385" xsi:nil="true"/>
-  </documentManagement>
-</p:properties>
-</file>
-
-<file path=customXml/item4.xml><?xml version="1.0" encoding="utf-8"?>
 <ct:contentTypeSchema xmlns:ct="http://schemas.microsoft.com/office/2006/metadata/contentType" xmlns:ma="http://schemas.microsoft.com/office/2006/metadata/properties/metaAttributes" ct:_="" ma:_="" ma:contentTypeName="Document" ma:contentTypeID="0x01010041D9E00BB80FC442A2C2A7499C3714C9" ma:contentTypeVersion="38" ma:contentTypeDescription="Create a new document." ma:contentTypeScope="" ma:versionID="180907cabd1390ce6ba84695c2ac9765">
   <xsd:schema xmlns:xsd="http://www.w3.org/2001/XMLSchema" xmlns:xs="http://www.w3.org/2001/XMLSchema" xmlns:p="http://schemas.microsoft.com/office/2006/metadata/properties" xmlns:ns1="http://schemas.microsoft.com/sharepoint/v3" xmlns:ns3="62040d15-2a0f-436b-b36b-d0997ccb9385" xmlns:ns4="b88ab0f6-212d-4a79-9c89-e60cf90a1af2" targetNamespace="http://schemas.microsoft.com/office/2006/metadata/properties" ma:root="true" ma:fieldsID="d2ec7b8458867c643376c7ad39137ce4" ns1:_="" ns3:_="" ns4:_="">
     <xsd:import namespace="http://schemas.microsoft.com/sharepoint/v3"/>
@@ -28879,7 +28712,70 @@
 </ct:contentTypeSchema>
 </file>
 
+<file path=customXml/item4.xml><?xml version="1.0" encoding="utf-8"?>
+<p:properties xmlns:p="http://schemas.microsoft.com/office/2006/metadata/properties" xmlns:xsi="http://www.w3.org/2001/XMLSchema-instance" xmlns:pc="http://schemas.microsoft.com/office/infopath/2007/PartnerControls">
+  <documentManagement>
+    <Self_Registration_Enabled xmlns="62040d15-2a0f-436b-b36b-d0997ccb9385" xsi:nil="true"/>
+    <Teachers xmlns="62040d15-2a0f-436b-b36b-d0997ccb9385">
+      <UserInfo>
+        <DisplayName/>
+        <AccountId xsi:nil="true"/>
+        <AccountType/>
+      </UserInfo>
+    </Teachers>
+    <Student_Groups xmlns="62040d15-2a0f-436b-b36b-d0997ccb9385">
+      <UserInfo>
+        <DisplayName/>
+        <AccountId xsi:nil="true"/>
+        <AccountType/>
+      </UserInfo>
+    </Student_Groups>
+    <_ip_UnifiedCompliancePolicyUIAction xmlns="http://schemas.microsoft.com/sharepoint/v3" xsi:nil="true"/>
+    <Distribution_Groups xmlns="62040d15-2a0f-436b-b36b-d0997ccb9385" xsi:nil="true"/>
+    <AppVersion xmlns="62040d15-2a0f-436b-b36b-d0997ccb9385" xsi:nil="true"/>
+    <Is_Collaboration_Space_Locked xmlns="62040d15-2a0f-436b-b36b-d0997ccb9385" xsi:nil="true"/>
+    <Teams_Channel_Section_Location xmlns="62040d15-2a0f-436b-b36b-d0997ccb9385" xsi:nil="true"/>
+    <Templates xmlns="62040d15-2a0f-436b-b36b-d0997ccb9385" xsi:nil="true"/>
+    <Has_Teacher_Only_SectionGroup xmlns="62040d15-2a0f-436b-b36b-d0997ccb9385" xsi:nil="true"/>
+    <CultureName xmlns="62040d15-2a0f-436b-b36b-d0997ccb9385" xsi:nil="true"/>
+    <Invited_Students xmlns="62040d15-2a0f-436b-b36b-d0997ccb9385" xsi:nil="true"/>
+    <LMS_Mappings xmlns="62040d15-2a0f-436b-b36b-d0997ccb9385" xsi:nil="true"/>
+    <Invited_Teachers xmlns="62040d15-2a0f-436b-b36b-d0997ccb9385" xsi:nil="true"/>
+    <_ip_UnifiedCompliancePolicyProperties xmlns="http://schemas.microsoft.com/sharepoint/v3" xsi:nil="true"/>
+    <TeamsChannelId xmlns="62040d15-2a0f-436b-b36b-d0997ccb9385" xsi:nil="true"/>
+    <IsNotebookLocked xmlns="62040d15-2a0f-436b-b36b-d0997ccb9385" xsi:nil="true"/>
+    <DefaultSectionNames xmlns="62040d15-2a0f-436b-b36b-d0997ccb9385" xsi:nil="true"/>
+    <Math_Settings xmlns="62040d15-2a0f-436b-b36b-d0997ccb9385" xsi:nil="true"/>
+    <Self_Registration_Enabled0 xmlns="62040d15-2a0f-436b-b36b-d0997ccb9385" xsi:nil="true"/>
+    <Owner xmlns="62040d15-2a0f-436b-b36b-d0997ccb9385">
+      <UserInfo>
+        <DisplayName/>
+        <AccountId xsi:nil="true"/>
+        <AccountType/>
+      </UserInfo>
+    </Owner>
+    <Students xmlns="62040d15-2a0f-436b-b36b-d0997ccb9385">
+      <UserInfo>
+        <DisplayName/>
+        <AccountId xsi:nil="true"/>
+        <AccountType/>
+      </UserInfo>
+    </Students>
+    <NotebookType xmlns="62040d15-2a0f-436b-b36b-d0997ccb9385" xsi:nil="true"/>
+    <FolderType xmlns="62040d15-2a0f-436b-b36b-d0997ccb9385" xsi:nil="true"/>
+  </documentManagement>
+</p:properties>
+</file>
+
 <file path=customXml/itemProps1.xml><?xml version="1.0" encoding="utf-8"?>
+<ds:datastoreItem xmlns:ds="http://schemas.openxmlformats.org/officeDocument/2006/customXml" ds:itemID="{6361653F-FA50-4CA8-9F6E-ECA281D73BE4}">
+  <ds:schemaRefs>
+    <ds:schemaRef ds:uri="http://schemas.openxmlformats.org/officeDocument/2006/bibliography"/>
+  </ds:schemaRefs>
+</ds:datastoreItem>
+</file>
+
+<file path=customXml/itemProps2.xml><?xml version="1.0" encoding="utf-8"?>
 <ds:datastoreItem xmlns:ds="http://schemas.openxmlformats.org/officeDocument/2006/customXml" ds:itemID="{11B1DE72-80E9-4162-B852-7908AAB96FDA}">
   <ds:schemaRefs>
     <ds:schemaRef ds:uri="http://schemas.microsoft.com/sharepoint/v3/contenttype/forms"/>
@@ -28887,26 +28783,7 @@
 </ds:datastoreItem>
 </file>
 
-<file path=customXml/itemProps2.xml><?xml version="1.0" encoding="utf-8"?>
-<ds:datastoreItem xmlns:ds="http://schemas.openxmlformats.org/officeDocument/2006/customXml" ds:itemID="{6361653F-FA50-4CA8-9F6E-ECA281D73BE4}">
-  <ds:schemaRefs>
-    <ds:schemaRef ds:uri="http://schemas.openxmlformats.org/officeDocument/2006/bibliography"/>
-  </ds:schemaRefs>
-</ds:datastoreItem>
-</file>
-
 <file path=customXml/itemProps3.xml><?xml version="1.0" encoding="utf-8"?>
-<ds:datastoreItem xmlns:ds="http://schemas.openxmlformats.org/officeDocument/2006/customXml" ds:itemID="{95F86C99-42FA-4EA1-8E50-0FBF23CAF963}">
-  <ds:schemaRefs>
-    <ds:schemaRef ds:uri="http://schemas.microsoft.com/office/2006/metadata/properties"/>
-    <ds:schemaRef ds:uri="http://schemas.microsoft.com/office/infopath/2007/PartnerControls"/>
-    <ds:schemaRef ds:uri="62040d15-2a0f-436b-b36b-d0997ccb9385"/>
-    <ds:schemaRef ds:uri="http://schemas.microsoft.com/sharepoint/v3"/>
-  </ds:schemaRefs>
-</ds:datastoreItem>
-</file>
-
-<file path=customXml/itemProps4.xml><?xml version="1.0" encoding="utf-8"?>
 <ds:datastoreItem xmlns:ds="http://schemas.openxmlformats.org/officeDocument/2006/customXml" ds:itemID="{EBB89DE7-2D48-4732-AF70-689A5CB07B71}">
   <ds:schemaRefs>
     <ds:schemaRef ds:uri="http://schemas.microsoft.com/office/2006/metadata/contentType"/>
@@ -28924,4 +28801,15 @@
     <ds:schemaRef ds:uri="http://schemas.microsoft.com/internal/obd"/>
   </ds:schemaRefs>
 </ds:datastoreItem>
+</file>
+
+<file path=customXml/itemProps4.xml><?xml version="1.0" encoding="utf-8"?>
+<ds:datastoreItem xmlns:ds="http://schemas.openxmlformats.org/officeDocument/2006/customXml" ds:itemID="{95F86C99-42FA-4EA1-8E50-0FBF23CAF963}">
+  <ds:schemaRefs>
+    <ds:schemaRef ds:uri="http://schemas.microsoft.com/office/2006/metadata/properties"/>
+    <ds:schemaRef ds:uri="http://schemas.microsoft.com/office/infopath/2007/PartnerControls"/>
+    <ds:schemaRef ds:uri="62040d15-2a0f-436b-b36b-d0997ccb9385"/>
+    <ds:schemaRef ds:uri="http://schemas.microsoft.com/sharepoint/v3"/>
+  </ds:schemaRefs>
+</ds:datastoreItem>
 </file>
</xml_diff>

<commit_message>
Terminando o Documento Word
Terminando o documento Word
</commit_message>
<xml_diff>
--- a/DOCUMENTACAO/BES-Especificação do Projeto - Template para entrega (6).docx
+++ b/DOCUMENTACAO/BES-Especificação do Projeto - Template para entrega (6).docx
@@ -9663,19 +9663,13 @@
               <w:t xml:space="preserve"> </w:t>
             </w:r>
             <w:r>
-              <w:t xml:space="preserve">o sistema contabiliza o </w:t>
-            </w:r>
-            <w:r>
-              <w:t>clique de impulso</w:t>
-            </w:r>
-            <w:r>
-              <w:t xml:space="preserve"> e </w:t>
-            </w:r>
-            <w:r>
-              <w:t>aumenta o engajamento da publicação em questão</w:t>
-            </w:r>
-            <w:r>
-              <w:t xml:space="preserve"> ao atualizar a ordem das publicações com base no total de impulsos.</w:t>
+              <w:t xml:space="preserve">o sistema verifica se </w:t>
+            </w:r>
+            <w:r>
+              <w:t xml:space="preserve">o cidadão </w:t>
+            </w:r>
+            <w:r>
+              <w:t>já impulsionou a publicação; se não, registra o impulso, atualiza o total de impulsos e reorganiza a ordem das publicações com base no novo engajamento.</w:t>
             </w:r>
           </w:p>
         </w:tc>
@@ -15306,6 +15300,10 @@
             <w:pPr>
               <w:spacing w:before="60" w:after="60"/>
               <w:ind w:left="168"/>
+              <w:rPr>
+                <w:b/>
+                <w:bCs/>
+              </w:rPr>
             </w:pPr>
             <w:r>
               <w:rPr>
@@ -15315,7 +15313,7 @@
               <w:t xml:space="preserve">ENTÃO: </w:t>
             </w:r>
             <w:r>
-              <w:t>o sistema contabiliza o clique de impulso e aumenta o engajamento da publicação em questão ao atualizar a ordem das publicações com base no total de impulsos.</w:t>
+              <w:t>o sistema verifica se a ONG já impulsionou a publicação; se não, registra o impulso, atualiza o total de impulsos e reorganiza a ordem das publicações com base no novo engajamento.</w:t>
             </w:r>
           </w:p>
         </w:tc>
@@ -24328,6 +24326,12 @@
       <w:pPr>
         <w:pStyle w:val="Legenda"/>
         <w:spacing w:before="120"/>
+        <w:sectPr>
+          <w:pgSz w:w="11906" w:h="16838"/>
+          <w:pgMar w:top="1417" w:right="1701" w:bottom="1417" w:left="1701" w:header="708" w:footer="708" w:gutter="0"/>
+          <w:cols w:space="708"/>
+          <w:docGrid w:linePitch="360"/>
+        </w:sectPr>
       </w:pPr>
       <w:bookmarkStart w:id="21" w:name="_Toc158902420"/>
       <w:r>
@@ -24350,11 +24354,167 @@
       <w:r>
         <w:t>.</w:t>
       </w:r>
+      <w:bookmarkStart w:id="22" w:name="_Toc195958207"/>
       <w:bookmarkEnd w:id="21"/>
     </w:p>
     <w:p>
       <w:pPr>
-        <w:pStyle w:val="Ttulo1"/>
+        <w:rPr>
+          <w:rFonts w:asciiTheme="majorHAnsi" w:eastAsiaTheme="majorEastAsia" w:hAnsiTheme="majorHAnsi" w:cstheme="majorBidi"/>
+          <w:sz w:val="32"/>
+          <w:szCs w:val="32"/>
+        </w:rPr>
+      </w:pPr>
+    </w:p>
+    <w:tbl>
+      <w:tblPr>
+        <w:tblStyle w:val="Tabelacomgrade"/>
+        <w:tblW w:w="8494" w:type="dxa"/>
+        <w:tblLook w:val="04A0" w:firstRow="1" w:lastRow="0" w:firstColumn="1" w:lastColumn="0" w:noHBand="0" w:noVBand="1"/>
+      </w:tblPr>
+      <w:tblGrid>
+        <w:gridCol w:w="8494"/>
+      </w:tblGrid>
+      <w:tr>
+        <w:trPr>
+          <w:trHeight w:val="375"/>
+        </w:trPr>
+        <w:tc>
+          <w:tcPr>
+            <w:tcW w:w="8494" w:type="dxa"/>
+            <w:vAlign w:val="center"/>
+          </w:tcPr>
+          <w:p>
+            <w:r>
+              <w:rPr>
+                <w:b/>
+                <w:bCs/>
+              </w:rPr>
+              <w:t xml:space="preserve">ARTEFATO </w:t>
+            </w:r>
+            <w:r>
+              <w:rPr>
+                <w:b/>
+                <w:bCs/>
+              </w:rPr>
+              <w:t>8.1</w:t>
+            </w:r>
+            <w:r>
+              <w:rPr>
+                <w:b/>
+                <w:bCs/>
+              </w:rPr>
+              <w:t xml:space="preserve">: </w:t>
+            </w:r>
+            <w:r>
+              <w:t>Diagrama de Atividades</w:t>
+            </w:r>
+            <w:r>
+              <w:t xml:space="preserve"> (Sistema de cadastro de usuário)</w:t>
+            </w:r>
+          </w:p>
+        </w:tc>
+      </w:tr>
+      <w:tr>
+        <w:trPr>
+          <w:trHeight w:val="375"/>
+        </w:trPr>
+        <w:tc>
+          <w:tcPr>
+            <w:tcW w:w="8494" w:type="dxa"/>
+            <w:vAlign w:val="center"/>
+          </w:tcPr>
+          <w:p>
+            <w:pPr>
+              <w:jc w:val="center"/>
+              <w:rPr>
+                <w:b/>
+                <w:bCs/>
+              </w:rPr>
+            </w:pPr>
+          </w:p>
+          <w:p>
+            <w:pPr>
+              <w:jc w:val="center"/>
+              <w:rPr>
+                <w:b/>
+                <w:bCs/>
+              </w:rPr>
+            </w:pPr>
+            <w:r>
+              <w:rPr>
+                <w:b/>
+                <w:bCs/>
+                <w:noProof/>
+              </w:rPr>
+              <w:drawing>
+                <wp:inline distT="0" distB="0" distL="0" distR="0" wp14:anchorId="00D02CF0" wp14:editId="71F88016">
+                  <wp:extent cx="4311015" cy="7405723"/>
+                  <wp:effectExtent l="0" t="0" r="0" b="5080"/>
+                  <wp:docPr id="902610613" name="Imagem 15" descr="Diagrama, Esquemático&#10;&#10;O conteúdo gerado por IA pode estar incorreto."/>
+                  <wp:cNvGraphicFramePr>
+                    <a:graphicFrameLocks xmlns:a="http://schemas.openxmlformats.org/drawingml/2006/main" noChangeAspect="1"/>
+                  </wp:cNvGraphicFramePr>
+                  <a:graphic xmlns:a="http://schemas.openxmlformats.org/drawingml/2006/main">
+                    <a:graphicData uri="http://schemas.openxmlformats.org/drawingml/2006/picture">
+                      <pic:pic xmlns:pic="http://schemas.openxmlformats.org/drawingml/2006/picture">
+                        <pic:nvPicPr>
+                          <pic:cNvPr id="902610613" name="Imagem 15" descr="Diagrama, Esquemático&#10;&#10;O conteúdo gerado por IA pode estar incorreto."/>
+                          <pic:cNvPicPr/>
+                        </pic:nvPicPr>
+                        <pic:blipFill>
+                          <a:blip r:embed="rId27">
+                            <a:extLst>
+                              <a:ext uri="{28A0092B-C50C-407E-A947-70E740481C1C}">
+                                <a14:useLocalDpi xmlns:a14="http://schemas.microsoft.com/office/drawing/2010/main" val="0"/>
+                              </a:ext>
+                            </a:extLst>
+                          </a:blip>
+                          <a:stretch>
+                            <a:fillRect/>
+                          </a:stretch>
+                        </pic:blipFill>
+                        <pic:spPr>
+                          <a:xfrm>
+                            <a:off x="0" y="0"/>
+                            <a:ext cx="4332742" cy="7443048"/>
+                          </a:xfrm>
+                          <a:prstGeom prst="rect">
+                            <a:avLst/>
+                          </a:prstGeom>
+                        </pic:spPr>
+                      </pic:pic>
+                    </a:graphicData>
+                  </a:graphic>
+                </wp:inline>
+              </w:drawing>
+            </w:r>
+          </w:p>
+          <w:p>
+            <w:pPr>
+              <w:jc w:val="center"/>
+              <w:rPr>
+                <w:b/>
+                <w:bCs/>
+              </w:rPr>
+            </w:pPr>
+          </w:p>
+        </w:tc>
+      </w:tr>
+    </w:tbl>
+    <w:p>
+      <w:pPr>
+        <w:rPr>
+          <w:rFonts w:asciiTheme="majorHAnsi" w:eastAsiaTheme="majorEastAsia" w:hAnsiTheme="majorHAnsi" w:cstheme="majorBidi"/>
+          <w:sz w:val="32"/>
+          <w:szCs w:val="32"/>
+        </w:rPr>
+        <w:sectPr>
+          <w:pgSz w:w="11906" w:h="16838"/>
+          <w:pgMar w:top="1417" w:right="1701" w:bottom="1417" w:left="1701" w:header="708" w:footer="708" w:gutter="0"/>
+          <w:cols w:space="708"/>
+          <w:docGrid w:linePitch="360"/>
+        </w:sectPr>
       </w:pPr>
     </w:p>
     <w:p>
@@ -24365,15 +24525,887 @@
           <w:szCs w:val="32"/>
         </w:rPr>
       </w:pPr>
+    </w:p>
+    <w:tbl>
+      <w:tblPr>
+        <w:tblStyle w:val="Tabelacomgrade"/>
+        <w:tblW w:w="8494" w:type="dxa"/>
+        <w:tblLook w:val="04A0" w:firstRow="1" w:lastRow="0" w:firstColumn="1" w:lastColumn="0" w:noHBand="0" w:noVBand="1"/>
+      </w:tblPr>
+      <w:tblGrid>
+        <w:gridCol w:w="8494"/>
+      </w:tblGrid>
+      <w:tr>
+        <w:trPr>
+          <w:trHeight w:val="375"/>
+        </w:trPr>
+        <w:tc>
+          <w:tcPr>
+            <w:tcW w:w="8494" w:type="dxa"/>
+            <w:vAlign w:val="center"/>
+          </w:tcPr>
+          <w:p>
+            <w:r>
+              <w:rPr>
+                <w:b/>
+                <w:bCs/>
+              </w:rPr>
+              <w:t xml:space="preserve">ARTEFATO </w:t>
+            </w:r>
+            <w:r>
+              <w:rPr>
+                <w:b/>
+                <w:bCs/>
+              </w:rPr>
+              <w:t>8.</w:t>
+            </w:r>
+            <w:r>
+              <w:rPr>
+                <w:b/>
+                <w:bCs/>
+              </w:rPr>
+              <w:t>2</w:t>
+            </w:r>
+            <w:r>
+              <w:rPr>
+                <w:b/>
+                <w:bCs/>
+              </w:rPr>
+              <w:t xml:space="preserve">: </w:t>
+            </w:r>
+            <w:r>
+              <w:t>Diagrama de Atividades (</w:t>
+            </w:r>
+            <w:r>
+              <w:t>Sistema de login</w:t>
+            </w:r>
+            <w:r>
+              <w:t>)</w:t>
+            </w:r>
+          </w:p>
+        </w:tc>
+      </w:tr>
+      <w:tr>
+        <w:trPr>
+          <w:trHeight w:val="375"/>
+        </w:trPr>
+        <w:tc>
+          <w:tcPr>
+            <w:tcW w:w="8494" w:type="dxa"/>
+            <w:vAlign w:val="center"/>
+          </w:tcPr>
+          <w:p>
+            <w:pPr>
+              <w:jc w:val="center"/>
+              <w:rPr>
+                <w:b/>
+                <w:bCs/>
+              </w:rPr>
+            </w:pPr>
+          </w:p>
+          <w:p>
+            <w:pPr>
+              <w:jc w:val="center"/>
+              <w:rPr>
+                <w:b/>
+                <w:bCs/>
+              </w:rPr>
+            </w:pPr>
+            <w:r>
+              <w:rPr>
+                <w:b/>
+                <w:bCs/>
+                <w:noProof/>
+              </w:rPr>
+              <w:drawing>
+                <wp:inline distT="0" distB="0" distL="0" distR="0" wp14:anchorId="315050B7" wp14:editId="7D60261C">
+                  <wp:extent cx="5179792" cy="7063740"/>
+                  <wp:effectExtent l="0" t="0" r="1905" b="3810"/>
+                  <wp:docPr id="453139470" name="Imagem 14" descr="Diagrama&#10;&#10;O conteúdo gerado por IA pode estar incorreto."/>
+                  <wp:cNvGraphicFramePr>
+                    <a:graphicFrameLocks xmlns:a="http://schemas.openxmlformats.org/drawingml/2006/main" noChangeAspect="1"/>
+                  </wp:cNvGraphicFramePr>
+                  <a:graphic xmlns:a="http://schemas.openxmlformats.org/drawingml/2006/main">
+                    <a:graphicData uri="http://schemas.openxmlformats.org/drawingml/2006/picture">
+                      <pic:pic xmlns:pic="http://schemas.openxmlformats.org/drawingml/2006/picture">
+                        <pic:nvPicPr>
+                          <pic:cNvPr id="453139470" name="Imagem 14" descr="Diagrama&#10;&#10;O conteúdo gerado por IA pode estar incorreto."/>
+                          <pic:cNvPicPr/>
+                        </pic:nvPicPr>
+                        <pic:blipFill>
+                          <a:blip r:embed="rId28">
+                            <a:extLst>
+                              <a:ext uri="{28A0092B-C50C-407E-A947-70E740481C1C}">
+                                <a14:useLocalDpi xmlns:a14="http://schemas.microsoft.com/office/drawing/2010/main" val="0"/>
+                              </a:ext>
+                            </a:extLst>
+                          </a:blip>
+                          <a:stretch>
+                            <a:fillRect/>
+                          </a:stretch>
+                        </pic:blipFill>
+                        <pic:spPr>
+                          <a:xfrm>
+                            <a:off x="0" y="0"/>
+                            <a:ext cx="5204769" cy="7097802"/>
+                          </a:xfrm>
+                          <a:prstGeom prst="rect">
+                            <a:avLst/>
+                          </a:prstGeom>
+                        </pic:spPr>
+                      </pic:pic>
+                    </a:graphicData>
+                  </a:graphic>
+                </wp:inline>
+              </w:drawing>
+            </w:r>
+          </w:p>
+          <w:p>
+            <w:pPr>
+              <w:jc w:val="center"/>
+              <w:rPr>
+                <w:b/>
+                <w:bCs/>
+              </w:rPr>
+            </w:pPr>
+          </w:p>
+        </w:tc>
+      </w:tr>
+    </w:tbl>
+    <w:p>
+      <w:pPr>
+        <w:rPr>
+          <w:rFonts w:asciiTheme="majorHAnsi" w:eastAsiaTheme="majorEastAsia" w:hAnsiTheme="majorHAnsi" w:cstheme="majorBidi"/>
+          <w:sz w:val="32"/>
+          <w:szCs w:val="32"/>
+        </w:rPr>
+      </w:pPr>
+    </w:p>
+    <w:p>
+      <w:pPr>
+        <w:rPr>
+          <w:rFonts w:asciiTheme="majorHAnsi" w:eastAsiaTheme="majorEastAsia" w:hAnsiTheme="majorHAnsi" w:cstheme="majorBidi"/>
+          <w:sz w:val="32"/>
+          <w:szCs w:val="32"/>
+        </w:rPr>
+        <w:sectPr>
+          <w:pgSz w:w="11906" w:h="16838"/>
+          <w:pgMar w:top="1417" w:right="1701" w:bottom="1417" w:left="1701" w:header="708" w:footer="708" w:gutter="0"/>
+          <w:cols w:space="708"/>
+          <w:docGrid w:linePitch="360"/>
+        </w:sectPr>
+      </w:pPr>
+    </w:p>
+    <w:p>
+      <w:pPr>
+        <w:rPr>
+          <w:rFonts w:asciiTheme="majorHAnsi" w:eastAsiaTheme="majorEastAsia" w:hAnsiTheme="majorHAnsi" w:cstheme="majorBidi"/>
+          <w:sz w:val="32"/>
+          <w:szCs w:val="32"/>
+        </w:rPr>
+      </w:pPr>
+    </w:p>
+    <w:tbl>
+      <w:tblPr>
+        <w:tblStyle w:val="Tabelacomgrade"/>
+        <w:tblW w:w="8494" w:type="dxa"/>
+        <w:tblLook w:val="04A0" w:firstRow="1" w:lastRow="0" w:firstColumn="1" w:lastColumn="0" w:noHBand="0" w:noVBand="1"/>
+      </w:tblPr>
+      <w:tblGrid>
+        <w:gridCol w:w="8494"/>
+      </w:tblGrid>
+      <w:tr>
+        <w:trPr>
+          <w:trHeight w:val="375"/>
+        </w:trPr>
+        <w:tc>
+          <w:tcPr>
+            <w:tcW w:w="8494" w:type="dxa"/>
+            <w:vAlign w:val="center"/>
+          </w:tcPr>
+          <w:p>
+            <w:r>
+              <w:rPr>
+                <w:b/>
+                <w:bCs/>
+              </w:rPr>
+              <w:t xml:space="preserve">ARTEFATO </w:t>
+            </w:r>
+            <w:r>
+              <w:rPr>
+                <w:b/>
+                <w:bCs/>
+              </w:rPr>
+              <w:t>8.</w:t>
+            </w:r>
+            <w:r>
+              <w:rPr>
+                <w:b/>
+                <w:bCs/>
+              </w:rPr>
+              <w:t>3</w:t>
+            </w:r>
+            <w:r>
+              <w:rPr>
+                <w:b/>
+                <w:bCs/>
+              </w:rPr>
+              <w:t xml:space="preserve">: </w:t>
+            </w:r>
+            <w:r>
+              <w:t>Diagrama de Atividades (</w:t>
+            </w:r>
+            <w:r>
+              <w:t>Interagir com uma publicação</w:t>
+            </w:r>
+            <w:r>
+              <w:t>)</w:t>
+            </w:r>
+          </w:p>
+        </w:tc>
+      </w:tr>
+      <w:tr>
+        <w:trPr>
+          <w:trHeight w:val="375"/>
+        </w:trPr>
+        <w:tc>
+          <w:tcPr>
+            <w:tcW w:w="8494" w:type="dxa"/>
+            <w:vAlign w:val="center"/>
+          </w:tcPr>
+          <w:p>
+            <w:pPr>
+              <w:jc w:val="center"/>
+              <w:rPr>
+                <w:b/>
+                <w:bCs/>
+              </w:rPr>
+            </w:pPr>
+          </w:p>
+          <w:p>
+            <w:pPr>
+              <w:jc w:val="center"/>
+              <w:rPr>
+                <w:b/>
+                <w:bCs/>
+              </w:rPr>
+            </w:pPr>
+            <w:r>
+              <w:rPr>
+                <w:b/>
+                <w:bCs/>
+                <w:noProof/>
+              </w:rPr>
+              <w:drawing>
+                <wp:inline distT="0" distB="0" distL="0" distR="0" wp14:anchorId="71E5E652" wp14:editId="04D7521A">
+                  <wp:extent cx="4678680" cy="7404790"/>
+                  <wp:effectExtent l="0" t="0" r="7620" b="5715"/>
+                  <wp:docPr id="1881772669" name="Imagem 16" descr="Diagrama, Esquemático&#10;&#10;O conteúdo gerado por IA pode estar incorreto."/>
+                  <wp:cNvGraphicFramePr>
+                    <a:graphicFrameLocks xmlns:a="http://schemas.openxmlformats.org/drawingml/2006/main" noChangeAspect="1"/>
+                  </wp:cNvGraphicFramePr>
+                  <a:graphic xmlns:a="http://schemas.openxmlformats.org/drawingml/2006/main">
+                    <a:graphicData uri="http://schemas.openxmlformats.org/drawingml/2006/picture">
+                      <pic:pic xmlns:pic="http://schemas.openxmlformats.org/drawingml/2006/picture">
+                        <pic:nvPicPr>
+                          <pic:cNvPr id="1881772669" name="Imagem 16" descr="Diagrama, Esquemático&#10;&#10;O conteúdo gerado por IA pode estar incorreto."/>
+                          <pic:cNvPicPr/>
+                        </pic:nvPicPr>
+                        <pic:blipFill>
+                          <a:blip r:embed="rId29">
+                            <a:extLst>
+                              <a:ext uri="{28A0092B-C50C-407E-A947-70E740481C1C}">
+                                <a14:useLocalDpi xmlns:a14="http://schemas.microsoft.com/office/drawing/2010/main" val="0"/>
+                              </a:ext>
+                            </a:extLst>
+                          </a:blip>
+                          <a:stretch>
+                            <a:fillRect/>
+                          </a:stretch>
+                        </pic:blipFill>
+                        <pic:spPr>
+                          <a:xfrm>
+                            <a:off x="0" y="0"/>
+                            <a:ext cx="4696684" cy="7433284"/>
+                          </a:xfrm>
+                          <a:prstGeom prst="rect">
+                            <a:avLst/>
+                          </a:prstGeom>
+                        </pic:spPr>
+                      </pic:pic>
+                    </a:graphicData>
+                  </a:graphic>
+                </wp:inline>
+              </w:drawing>
+            </w:r>
+          </w:p>
+          <w:p>
+            <w:pPr>
+              <w:jc w:val="center"/>
+              <w:rPr>
+                <w:b/>
+                <w:bCs/>
+              </w:rPr>
+            </w:pPr>
+          </w:p>
+        </w:tc>
+      </w:tr>
+    </w:tbl>
+    <w:p>
+      <w:pPr>
+        <w:rPr>
+          <w:rFonts w:asciiTheme="majorHAnsi" w:eastAsiaTheme="majorEastAsia" w:hAnsiTheme="majorHAnsi" w:cstheme="majorBidi"/>
+          <w:sz w:val="32"/>
+          <w:szCs w:val="32"/>
+        </w:rPr>
+        <w:sectPr>
+          <w:pgSz w:w="11906" w:h="16838"/>
+          <w:pgMar w:top="1417" w:right="1701" w:bottom="1417" w:left="1701" w:header="708" w:footer="708" w:gutter="0"/>
+          <w:cols w:space="708"/>
+          <w:docGrid w:linePitch="360"/>
+        </w:sectPr>
+      </w:pPr>
+    </w:p>
+    <w:tbl>
+      <w:tblPr>
+        <w:tblStyle w:val="Tabelacomgrade"/>
+        <w:tblW w:w="8494" w:type="dxa"/>
+        <w:tblLook w:val="04A0" w:firstRow="1" w:lastRow="0" w:firstColumn="1" w:lastColumn="0" w:noHBand="0" w:noVBand="1"/>
+      </w:tblPr>
+      <w:tblGrid>
+        <w:gridCol w:w="8494"/>
+      </w:tblGrid>
+      <w:tr>
+        <w:trPr>
+          <w:trHeight w:val="375"/>
+        </w:trPr>
+        <w:tc>
+          <w:tcPr>
+            <w:tcW w:w="8494" w:type="dxa"/>
+            <w:vAlign w:val="center"/>
+          </w:tcPr>
+          <w:p>
+            <w:r>
+              <w:rPr>
+                <w:b/>
+                <w:bCs/>
+              </w:rPr>
+              <w:lastRenderedPageBreak/>
+              <w:t xml:space="preserve">ARTEFATO </w:t>
+            </w:r>
+            <w:r>
+              <w:rPr>
+                <w:b/>
+                <w:bCs/>
+              </w:rPr>
+              <w:t>8.</w:t>
+            </w:r>
+            <w:r>
+              <w:rPr>
+                <w:b/>
+                <w:bCs/>
+              </w:rPr>
+              <w:t>4</w:t>
+            </w:r>
+            <w:r>
+              <w:rPr>
+                <w:b/>
+                <w:bCs/>
+              </w:rPr>
+              <w:t xml:space="preserve">: </w:t>
+            </w:r>
+            <w:r>
+              <w:t>Diagrama de Atividades (</w:t>
+            </w:r>
+            <w:r>
+              <w:t>Editar informações</w:t>
+            </w:r>
+            <w:r>
+              <w:t>)</w:t>
+            </w:r>
+          </w:p>
+        </w:tc>
+      </w:tr>
+      <w:tr>
+        <w:trPr>
+          <w:trHeight w:val="375"/>
+        </w:trPr>
+        <w:tc>
+          <w:tcPr>
+            <w:tcW w:w="8494" w:type="dxa"/>
+            <w:vAlign w:val="center"/>
+          </w:tcPr>
+          <w:p>
+            <w:pPr>
+              <w:jc w:val="center"/>
+              <w:rPr>
+                <w:b/>
+                <w:bCs/>
+              </w:rPr>
+            </w:pPr>
+          </w:p>
+          <w:p>
+            <w:pPr>
+              <w:jc w:val="center"/>
+              <w:rPr>
+                <w:b/>
+                <w:bCs/>
+              </w:rPr>
+            </w:pPr>
+            <w:r>
+              <w:rPr>
+                <w:b/>
+                <w:bCs/>
+                <w:noProof/>
+              </w:rPr>
+              <w:drawing>
+                <wp:inline distT="0" distB="0" distL="0" distR="0" wp14:anchorId="2D4BF0B8" wp14:editId="4BA2124B">
+                  <wp:extent cx="5205698" cy="7399020"/>
+                  <wp:effectExtent l="0" t="0" r="0" b="0"/>
+                  <wp:docPr id="1580671843" name="Imagem 21" descr="Diagrama, Esquemático&#10;&#10;O conteúdo gerado por IA pode estar incorreto."/>
+                  <wp:cNvGraphicFramePr>
+                    <a:graphicFrameLocks xmlns:a="http://schemas.openxmlformats.org/drawingml/2006/main" noChangeAspect="1"/>
+                  </wp:cNvGraphicFramePr>
+                  <a:graphic xmlns:a="http://schemas.openxmlformats.org/drawingml/2006/main">
+                    <a:graphicData uri="http://schemas.openxmlformats.org/drawingml/2006/picture">
+                      <pic:pic xmlns:pic="http://schemas.openxmlformats.org/drawingml/2006/picture">
+                        <pic:nvPicPr>
+                          <pic:cNvPr id="1580671843" name="Imagem 21" descr="Diagrama, Esquemático&#10;&#10;O conteúdo gerado por IA pode estar incorreto."/>
+                          <pic:cNvPicPr/>
+                        </pic:nvPicPr>
+                        <pic:blipFill>
+                          <a:blip r:embed="rId30">
+                            <a:extLst>
+                              <a:ext uri="{28A0092B-C50C-407E-A947-70E740481C1C}">
+                                <a14:useLocalDpi xmlns:a14="http://schemas.microsoft.com/office/drawing/2010/main" val="0"/>
+                              </a:ext>
+                            </a:extLst>
+                          </a:blip>
+                          <a:stretch>
+                            <a:fillRect/>
+                          </a:stretch>
+                        </pic:blipFill>
+                        <pic:spPr>
+                          <a:xfrm>
+                            <a:off x="0" y="0"/>
+                            <a:ext cx="5212845" cy="7409178"/>
+                          </a:xfrm>
+                          <a:prstGeom prst="rect">
+                            <a:avLst/>
+                          </a:prstGeom>
+                        </pic:spPr>
+                      </pic:pic>
+                    </a:graphicData>
+                  </a:graphic>
+                </wp:inline>
+              </w:drawing>
+            </w:r>
+          </w:p>
+          <w:p>
+            <w:pPr>
+              <w:jc w:val="center"/>
+              <w:rPr>
+                <w:b/>
+                <w:bCs/>
+              </w:rPr>
+            </w:pPr>
+          </w:p>
+        </w:tc>
+      </w:tr>
+    </w:tbl>
+    <w:p>
+      <w:pPr>
+        <w:ind w:firstLine="708"/>
+        <w:rPr>
+          <w:rFonts w:asciiTheme="majorHAnsi" w:eastAsiaTheme="majorEastAsia" w:hAnsiTheme="majorHAnsi" w:cstheme="majorBidi"/>
+          <w:sz w:val="32"/>
+          <w:szCs w:val="32"/>
+        </w:rPr>
+      </w:pPr>
+    </w:p>
+    <w:p>
+      <w:pPr>
+        <w:tabs>
+          <w:tab w:val="left" w:pos="804"/>
+        </w:tabs>
+        <w:rPr>
+          <w:rFonts w:asciiTheme="majorHAnsi" w:eastAsiaTheme="majorEastAsia" w:hAnsiTheme="majorHAnsi" w:cstheme="majorBidi"/>
+          <w:sz w:val="32"/>
+          <w:szCs w:val="32"/>
+        </w:rPr>
+        <w:sectPr>
+          <w:pgSz w:w="11906" w:h="16838"/>
+          <w:pgMar w:top="1417" w:right="1701" w:bottom="1417" w:left="1701" w:header="708" w:footer="708" w:gutter="0"/>
+          <w:cols w:space="708"/>
+          <w:docGrid w:linePitch="360"/>
+        </w:sectPr>
+      </w:pPr>
+    </w:p>
+    <w:p>
+      <w:pPr>
+        <w:tabs>
+          <w:tab w:val="left" w:pos="804"/>
+        </w:tabs>
+        <w:rPr>
+          <w:rFonts w:asciiTheme="majorHAnsi" w:eastAsiaTheme="majorEastAsia" w:hAnsiTheme="majorHAnsi" w:cstheme="majorBidi"/>
+          <w:sz w:val="32"/>
+          <w:szCs w:val="32"/>
+        </w:rPr>
+      </w:pPr>
+    </w:p>
+    <w:tbl>
+      <w:tblPr>
+        <w:tblStyle w:val="Tabelacomgrade"/>
+        <w:tblW w:w="8494" w:type="dxa"/>
+        <w:tblLook w:val="04A0" w:firstRow="1" w:lastRow="0" w:firstColumn="1" w:lastColumn="0" w:noHBand="0" w:noVBand="1"/>
+      </w:tblPr>
+      <w:tblGrid>
+        <w:gridCol w:w="8494"/>
+      </w:tblGrid>
+      <w:tr>
+        <w:trPr>
+          <w:trHeight w:val="375"/>
+        </w:trPr>
+        <w:tc>
+          <w:tcPr>
+            <w:tcW w:w="8494" w:type="dxa"/>
+            <w:vAlign w:val="center"/>
+          </w:tcPr>
+          <w:p>
+            <w:r>
+              <w:rPr>
+                <w:b/>
+                <w:bCs/>
+              </w:rPr>
+              <w:t xml:space="preserve">ARTEFATO </w:t>
+            </w:r>
+            <w:r>
+              <w:rPr>
+                <w:b/>
+                <w:bCs/>
+              </w:rPr>
+              <w:t>8.</w:t>
+            </w:r>
+            <w:r>
+              <w:rPr>
+                <w:b/>
+                <w:bCs/>
+              </w:rPr>
+              <w:t>5</w:t>
+            </w:r>
+            <w:r>
+              <w:rPr>
+                <w:b/>
+                <w:bCs/>
+              </w:rPr>
+              <w:t xml:space="preserve">: </w:t>
+            </w:r>
+            <w:r>
+              <w:t>Diagrama de Atividades (</w:t>
+            </w:r>
+            <w:r>
+              <w:t>Realizar publicação</w:t>
+            </w:r>
+            <w:r>
+              <w:t>)</w:t>
+            </w:r>
+          </w:p>
+        </w:tc>
+      </w:tr>
+      <w:tr>
+        <w:trPr>
+          <w:trHeight w:val="375"/>
+        </w:trPr>
+        <w:tc>
+          <w:tcPr>
+            <w:tcW w:w="8494" w:type="dxa"/>
+            <w:vAlign w:val="center"/>
+          </w:tcPr>
+          <w:p>
+            <w:pPr>
+              <w:jc w:val="center"/>
+              <w:rPr>
+                <w:b/>
+                <w:bCs/>
+              </w:rPr>
+            </w:pPr>
+          </w:p>
+          <w:p>
+            <w:pPr>
+              <w:jc w:val="center"/>
+              <w:rPr>
+                <w:b/>
+                <w:bCs/>
+              </w:rPr>
+            </w:pPr>
+            <w:r>
+              <w:rPr>
+                <w:b/>
+                <w:bCs/>
+                <w:noProof/>
+              </w:rPr>
+              <w:drawing>
+                <wp:inline distT="0" distB="0" distL="0" distR="0" wp14:anchorId="3DD27BB5" wp14:editId="44171341">
+                  <wp:extent cx="5199518" cy="7063740"/>
+                  <wp:effectExtent l="0" t="0" r="1270" b="3810"/>
+                  <wp:docPr id="475051824" name="Imagem 20" descr="Diagrama&#10;&#10;O conteúdo gerado por IA pode estar incorreto."/>
+                  <wp:cNvGraphicFramePr>
+                    <a:graphicFrameLocks xmlns:a="http://schemas.openxmlformats.org/drawingml/2006/main" noChangeAspect="1"/>
+                  </wp:cNvGraphicFramePr>
+                  <a:graphic xmlns:a="http://schemas.openxmlformats.org/drawingml/2006/main">
+                    <a:graphicData uri="http://schemas.openxmlformats.org/drawingml/2006/picture">
+                      <pic:pic xmlns:pic="http://schemas.openxmlformats.org/drawingml/2006/picture">
+                        <pic:nvPicPr>
+                          <pic:cNvPr id="475051824" name="Imagem 20" descr="Diagrama&#10;&#10;O conteúdo gerado por IA pode estar incorreto."/>
+                          <pic:cNvPicPr/>
+                        </pic:nvPicPr>
+                        <pic:blipFill>
+                          <a:blip r:embed="rId31">
+                            <a:extLst>
+                              <a:ext uri="{28A0092B-C50C-407E-A947-70E740481C1C}">
+                                <a14:useLocalDpi xmlns:a14="http://schemas.microsoft.com/office/drawing/2010/main" val="0"/>
+                              </a:ext>
+                            </a:extLst>
+                          </a:blip>
+                          <a:stretch>
+                            <a:fillRect/>
+                          </a:stretch>
+                        </pic:blipFill>
+                        <pic:spPr>
+                          <a:xfrm>
+                            <a:off x="0" y="0"/>
+                            <a:ext cx="5241558" cy="7120853"/>
+                          </a:xfrm>
+                          <a:prstGeom prst="rect">
+                            <a:avLst/>
+                          </a:prstGeom>
+                        </pic:spPr>
+                      </pic:pic>
+                    </a:graphicData>
+                  </a:graphic>
+                </wp:inline>
+              </w:drawing>
+            </w:r>
+          </w:p>
+          <w:p>
+            <w:pPr>
+              <w:jc w:val="center"/>
+              <w:rPr>
+                <w:b/>
+                <w:bCs/>
+              </w:rPr>
+            </w:pPr>
+          </w:p>
+        </w:tc>
+      </w:tr>
+    </w:tbl>
+    <w:p>
+      <w:pPr>
+        <w:tabs>
+          <w:tab w:val="left" w:pos="1152"/>
+        </w:tabs>
+        <w:rPr>
+          <w:rFonts w:asciiTheme="majorHAnsi" w:eastAsiaTheme="majorEastAsia" w:hAnsiTheme="majorHAnsi" w:cstheme="majorBidi"/>
+          <w:sz w:val="32"/>
+          <w:szCs w:val="32"/>
+        </w:rPr>
+        <w:sectPr>
+          <w:pgSz w:w="11906" w:h="16838"/>
+          <w:pgMar w:top="1417" w:right="1701" w:bottom="1417" w:left="1701" w:header="708" w:footer="708" w:gutter="0"/>
+          <w:cols w:space="708"/>
+          <w:docGrid w:linePitch="360"/>
+        </w:sectPr>
+      </w:pPr>
       <w:r>
-        <w:br w:type="page"/>
+        <w:rPr>
+          <w:rFonts w:asciiTheme="majorHAnsi" w:eastAsiaTheme="majorEastAsia" w:hAnsiTheme="majorHAnsi" w:cstheme="majorBidi"/>
+          <w:sz w:val="32"/>
+          <w:szCs w:val="32"/>
+        </w:rPr>
+        <w:tab/>
       </w:r>
+    </w:p>
+    <w:tbl>
+      <w:tblPr>
+        <w:tblStyle w:val="Tabelacomgrade"/>
+        <w:tblW w:w="8494" w:type="dxa"/>
+        <w:tblLook w:val="04A0" w:firstRow="1" w:lastRow="0" w:firstColumn="1" w:lastColumn="0" w:noHBand="0" w:noVBand="1"/>
+      </w:tblPr>
+      <w:tblGrid>
+        <w:gridCol w:w="8494"/>
+      </w:tblGrid>
+      <w:tr>
+        <w:trPr>
+          <w:trHeight w:val="375"/>
+        </w:trPr>
+        <w:tc>
+          <w:tcPr>
+            <w:tcW w:w="8494" w:type="dxa"/>
+            <w:vAlign w:val="center"/>
+          </w:tcPr>
+          <w:p>
+            <w:r>
+              <w:rPr>
+                <w:b/>
+                <w:bCs/>
+              </w:rPr>
+              <w:lastRenderedPageBreak/>
+              <w:t xml:space="preserve">ARTEFATO </w:t>
+            </w:r>
+            <w:r>
+              <w:rPr>
+                <w:b/>
+                <w:bCs/>
+              </w:rPr>
+              <w:t>8.</w:t>
+            </w:r>
+            <w:r>
+              <w:rPr>
+                <w:b/>
+                <w:bCs/>
+              </w:rPr>
+              <w:t>6</w:t>
+            </w:r>
+            <w:r>
+              <w:rPr>
+                <w:b/>
+                <w:bCs/>
+              </w:rPr>
+              <w:t xml:space="preserve">: </w:t>
+            </w:r>
+            <w:r>
+              <w:t>Diagrama de Atividades (</w:t>
+            </w:r>
+            <w:r>
+              <w:t>Validar perfil, publicação e comentário</w:t>
+            </w:r>
+            <w:r>
+              <w:t>)</w:t>
+            </w:r>
+          </w:p>
+        </w:tc>
+      </w:tr>
+      <w:tr>
+        <w:trPr>
+          <w:trHeight w:val="375"/>
+        </w:trPr>
+        <w:tc>
+          <w:tcPr>
+            <w:tcW w:w="8494" w:type="dxa"/>
+            <w:vAlign w:val="center"/>
+          </w:tcPr>
+          <w:p>
+            <w:pPr>
+              <w:jc w:val="center"/>
+              <w:rPr>
+                <w:b/>
+                <w:bCs/>
+              </w:rPr>
+            </w:pPr>
+          </w:p>
+          <w:p>
+            <w:pPr>
+              <w:jc w:val="center"/>
+              <w:rPr>
+                <w:b/>
+                <w:bCs/>
+              </w:rPr>
+            </w:pPr>
+            <w:r>
+              <w:rPr>
+                <w:b/>
+                <w:bCs/>
+                <w:noProof/>
+              </w:rPr>
+              <w:drawing>
+                <wp:inline distT="0" distB="0" distL="0" distR="0" wp14:anchorId="364DD73B" wp14:editId="78924A53">
+                  <wp:extent cx="4450457" cy="7536180"/>
+                  <wp:effectExtent l="0" t="0" r="7620" b="7620"/>
+                  <wp:docPr id="819680033" name="Imagem 22" descr="Diagrama&#10;&#10;O conteúdo gerado por IA pode estar incorreto."/>
+                  <wp:cNvGraphicFramePr>
+                    <a:graphicFrameLocks xmlns:a="http://schemas.openxmlformats.org/drawingml/2006/main" noChangeAspect="1"/>
+                  </wp:cNvGraphicFramePr>
+                  <a:graphic xmlns:a="http://schemas.openxmlformats.org/drawingml/2006/main">
+                    <a:graphicData uri="http://schemas.openxmlformats.org/drawingml/2006/picture">
+                      <pic:pic xmlns:pic="http://schemas.openxmlformats.org/drawingml/2006/picture">
+                        <pic:nvPicPr>
+                          <pic:cNvPr id="819680033" name="Imagem 22" descr="Diagrama&#10;&#10;O conteúdo gerado por IA pode estar incorreto."/>
+                          <pic:cNvPicPr/>
+                        </pic:nvPicPr>
+                        <pic:blipFill>
+                          <a:blip r:embed="rId32">
+                            <a:extLst>
+                              <a:ext uri="{28A0092B-C50C-407E-A947-70E740481C1C}">
+                                <a14:useLocalDpi xmlns:a14="http://schemas.microsoft.com/office/drawing/2010/main" val="0"/>
+                              </a:ext>
+                            </a:extLst>
+                          </a:blip>
+                          <a:stretch>
+                            <a:fillRect/>
+                          </a:stretch>
+                        </pic:blipFill>
+                        <pic:spPr>
+                          <a:xfrm>
+                            <a:off x="0" y="0"/>
+                            <a:ext cx="4484629" cy="7594045"/>
+                          </a:xfrm>
+                          <a:prstGeom prst="rect">
+                            <a:avLst/>
+                          </a:prstGeom>
+                        </pic:spPr>
+                      </pic:pic>
+                    </a:graphicData>
+                  </a:graphic>
+                </wp:inline>
+              </w:drawing>
+            </w:r>
+          </w:p>
+          <w:p>
+            <w:pPr>
+              <w:jc w:val="center"/>
+              <w:rPr>
+                <w:b/>
+                <w:bCs/>
+              </w:rPr>
+            </w:pPr>
+          </w:p>
+        </w:tc>
+      </w:tr>
+    </w:tbl>
+    <w:p>
+      <w:pPr>
+        <w:tabs>
+          <w:tab w:val="left" w:pos="1152"/>
+        </w:tabs>
+        <w:rPr>
+          <w:rFonts w:asciiTheme="majorHAnsi" w:eastAsiaTheme="majorEastAsia" w:hAnsiTheme="majorHAnsi" w:cstheme="majorBidi"/>
+          <w:sz w:val="32"/>
+          <w:szCs w:val="32"/>
+        </w:rPr>
+      </w:pPr>
+    </w:p>
+    <w:p>
+      <w:pPr>
+        <w:tabs>
+          <w:tab w:val="left" w:pos="1152"/>
+        </w:tabs>
+        <w:rPr>
+          <w:rFonts w:asciiTheme="majorHAnsi" w:eastAsiaTheme="majorEastAsia" w:hAnsiTheme="majorHAnsi" w:cstheme="majorBidi"/>
+          <w:sz w:val="32"/>
+          <w:szCs w:val="32"/>
+        </w:rPr>
+        <w:sectPr>
+          <w:pgSz w:w="11906" w:h="16838"/>
+          <w:pgMar w:top="1417" w:right="1701" w:bottom="1417" w:left="1701" w:header="708" w:footer="708" w:gutter="0"/>
+          <w:cols w:space="708"/>
+          <w:docGrid w:linePitch="360"/>
+        </w:sectPr>
+      </w:pPr>
     </w:p>
     <w:p>
       <w:pPr>
         <w:pStyle w:val="Ttulo1"/>
       </w:pPr>
-      <w:bookmarkStart w:id="22" w:name="_Toc195958207"/>
       <w:r>
         <w:lastRenderedPageBreak/>
         <w:t>REFERÊNCIA BIBLIOGRÁFICAS</w:t>
@@ -24436,7 +25468,7 @@
       <w:r>
         <w:t xml:space="preserve">. 2018. Disponível em: </w:t>
       </w:r>
-      <w:hyperlink r:id="rId27" w:history="1">
+      <w:hyperlink r:id="rId33" w:history="1">
         <w:r>
           <w:rPr>
             <w:rStyle w:val="Hyperlink"/>
@@ -24504,7 +25536,7 @@
       <w:r>
         <w:t xml:space="preserve">Disponível em: </w:t>
       </w:r>
-      <w:hyperlink r:id="rId28" w:history="1">
+      <w:hyperlink r:id="rId34" w:history="1">
         <w:r>
           <w:rPr>
             <w:rStyle w:val="Hyperlink"/>
@@ -24544,7 +25576,7 @@
       <w:r>
         <w:t xml:space="preserve">. 2020. Disponível em: </w:t>
       </w:r>
-      <w:hyperlink r:id="rId29" w:history="1">
+      <w:hyperlink r:id="rId35" w:history="1">
         <w:r>
           <w:rPr>
             <w:rStyle w:val="Hyperlink"/>
@@ -24931,7 +25963,7 @@
               <wp:inline distT="0" distB="0" distL="0" distR="0" wp14:anchorId="2326BAA9" wp14:editId="1FD3A8E8">
                 <wp:extent cx="500380" cy="777842"/>
                 <wp:effectExtent l="0" t="0" r="0" b="3810"/>
-                <wp:docPr id="641176570" name="Imagem 641176570" descr="Uma imagem contendo Logotipo&#10;&#10;Descrição gerada automaticamente"/>
+                <wp:docPr id="2021582553" name="Imagem 2021582553" descr="Uma imagem contendo Logotipo&#10;&#10;Descrição gerada automaticamente"/>
                 <wp:cNvGraphicFramePr>
                   <a:graphicFrameLocks xmlns:a="http://schemas.openxmlformats.org/drawingml/2006/main" noChangeAspect="1"/>
                 </wp:cNvGraphicFramePr>
@@ -27479,7 +28511,6 @@
   <w:style w:type="character" w:default="1" w:styleId="Fontepargpadro">
     <w:name w:val="Default Paragraph Font"/>
     <w:uiPriority w:val="1"/>
-    <w:semiHidden/>
     <w:unhideWhenUsed/>
   </w:style>
   <w:style w:type="table" w:default="1" w:styleId="Tabelanormal">
@@ -28270,6 +29301,10 @@
 </file>
 
 <file path=customXml/item1.xml><?xml version="1.0" encoding="utf-8"?>
+<b:Sources xmlns:b="http://schemas.openxmlformats.org/officeDocument/2006/bibliography" xmlns="http://schemas.openxmlformats.org/officeDocument/2006/bibliography" SelectedStyle="\APASixthEditionOfficeOnline.xsl" StyleName="APA" Version="6"/>
+</file>
+
+<file path=customXml/item2.xml><?xml version="1.0" encoding="utf-8"?>
 <?mso-contentType ?>
 <FormTemplates xmlns="http://schemas.microsoft.com/sharepoint/v3/contenttype/forms">
   <Display>DocumentLibraryForm</Display>
@@ -28278,66 +29313,7 @@
 </FormTemplates>
 </file>
 
-<file path=customXml/item2.xml><?xml version="1.0" encoding="utf-8"?>
-<b:Sources xmlns:b="http://schemas.openxmlformats.org/officeDocument/2006/bibliography" xmlns="http://schemas.openxmlformats.org/officeDocument/2006/bibliography" SelectedStyle="\APASixthEditionOfficeOnline.xsl" StyleName="APA" Version="6"/>
-</file>
-
 <file path=customXml/item3.xml><?xml version="1.0" encoding="utf-8"?>
-<p:properties xmlns:p="http://schemas.microsoft.com/office/2006/metadata/properties" xmlns:xsi="http://www.w3.org/2001/XMLSchema-instance" xmlns:pc="http://schemas.microsoft.com/office/infopath/2007/PartnerControls">
-  <documentManagement>
-    <Self_Registration_Enabled xmlns="62040d15-2a0f-436b-b36b-d0997ccb9385" xsi:nil="true"/>
-    <Teachers xmlns="62040d15-2a0f-436b-b36b-d0997ccb9385">
-      <UserInfo>
-        <DisplayName/>
-        <AccountId xsi:nil="true"/>
-        <AccountType/>
-      </UserInfo>
-    </Teachers>
-    <Student_Groups xmlns="62040d15-2a0f-436b-b36b-d0997ccb9385">
-      <UserInfo>
-        <DisplayName/>
-        <AccountId xsi:nil="true"/>
-        <AccountType/>
-      </UserInfo>
-    </Student_Groups>
-    <_ip_UnifiedCompliancePolicyUIAction xmlns="http://schemas.microsoft.com/sharepoint/v3" xsi:nil="true"/>
-    <Distribution_Groups xmlns="62040d15-2a0f-436b-b36b-d0997ccb9385" xsi:nil="true"/>
-    <AppVersion xmlns="62040d15-2a0f-436b-b36b-d0997ccb9385" xsi:nil="true"/>
-    <Is_Collaboration_Space_Locked xmlns="62040d15-2a0f-436b-b36b-d0997ccb9385" xsi:nil="true"/>
-    <Teams_Channel_Section_Location xmlns="62040d15-2a0f-436b-b36b-d0997ccb9385" xsi:nil="true"/>
-    <Templates xmlns="62040d15-2a0f-436b-b36b-d0997ccb9385" xsi:nil="true"/>
-    <Has_Teacher_Only_SectionGroup xmlns="62040d15-2a0f-436b-b36b-d0997ccb9385" xsi:nil="true"/>
-    <CultureName xmlns="62040d15-2a0f-436b-b36b-d0997ccb9385" xsi:nil="true"/>
-    <Invited_Students xmlns="62040d15-2a0f-436b-b36b-d0997ccb9385" xsi:nil="true"/>
-    <LMS_Mappings xmlns="62040d15-2a0f-436b-b36b-d0997ccb9385" xsi:nil="true"/>
-    <Invited_Teachers xmlns="62040d15-2a0f-436b-b36b-d0997ccb9385" xsi:nil="true"/>
-    <_ip_UnifiedCompliancePolicyProperties xmlns="http://schemas.microsoft.com/sharepoint/v3" xsi:nil="true"/>
-    <TeamsChannelId xmlns="62040d15-2a0f-436b-b36b-d0997ccb9385" xsi:nil="true"/>
-    <IsNotebookLocked xmlns="62040d15-2a0f-436b-b36b-d0997ccb9385" xsi:nil="true"/>
-    <DefaultSectionNames xmlns="62040d15-2a0f-436b-b36b-d0997ccb9385" xsi:nil="true"/>
-    <Math_Settings xmlns="62040d15-2a0f-436b-b36b-d0997ccb9385" xsi:nil="true"/>
-    <Self_Registration_Enabled0 xmlns="62040d15-2a0f-436b-b36b-d0997ccb9385" xsi:nil="true"/>
-    <Owner xmlns="62040d15-2a0f-436b-b36b-d0997ccb9385">
-      <UserInfo>
-        <DisplayName/>
-        <AccountId xsi:nil="true"/>
-        <AccountType/>
-      </UserInfo>
-    </Owner>
-    <Students xmlns="62040d15-2a0f-436b-b36b-d0997ccb9385">
-      <UserInfo>
-        <DisplayName/>
-        <AccountId xsi:nil="true"/>
-        <AccountType/>
-      </UserInfo>
-    </Students>
-    <NotebookType xmlns="62040d15-2a0f-436b-b36b-d0997ccb9385" xsi:nil="true"/>
-    <FolderType xmlns="62040d15-2a0f-436b-b36b-d0997ccb9385" xsi:nil="true"/>
-  </documentManagement>
-</p:properties>
-</file>
-
-<file path=customXml/item4.xml><?xml version="1.0" encoding="utf-8"?>
 <ct:contentTypeSchema xmlns:ct="http://schemas.microsoft.com/office/2006/metadata/contentType" xmlns:ma="http://schemas.microsoft.com/office/2006/metadata/properties/metaAttributes" ct:_="" ma:_="" ma:contentTypeName="Document" ma:contentTypeID="0x01010041D9E00BB80FC442A2C2A7499C3714C9" ma:contentTypeVersion="38" ma:contentTypeDescription="Create a new document." ma:contentTypeScope="" ma:versionID="180907cabd1390ce6ba84695c2ac9765">
   <xsd:schema xmlns:xsd="http://www.w3.org/2001/XMLSchema" xmlns:xs="http://www.w3.org/2001/XMLSchema" xmlns:p="http://schemas.microsoft.com/office/2006/metadata/properties" xmlns:ns1="http://schemas.microsoft.com/sharepoint/v3" xmlns:ns3="62040d15-2a0f-436b-b36b-d0997ccb9385" xmlns:ns4="b88ab0f6-212d-4a79-9c89-e60cf90a1af2" targetNamespace="http://schemas.microsoft.com/office/2006/metadata/properties" ma:root="true" ma:fieldsID="d2ec7b8458867c643376c7ad39137ce4" ns1:_="" ns3:_="" ns4:_="">
     <xsd:import namespace="http://schemas.microsoft.com/sharepoint/v3"/>
@@ -28783,7 +29759,70 @@
 </ct:contentTypeSchema>
 </file>
 
+<file path=customXml/item4.xml><?xml version="1.0" encoding="utf-8"?>
+<p:properties xmlns:p="http://schemas.microsoft.com/office/2006/metadata/properties" xmlns:xsi="http://www.w3.org/2001/XMLSchema-instance" xmlns:pc="http://schemas.microsoft.com/office/infopath/2007/PartnerControls">
+  <documentManagement>
+    <Self_Registration_Enabled xmlns="62040d15-2a0f-436b-b36b-d0997ccb9385" xsi:nil="true"/>
+    <Teachers xmlns="62040d15-2a0f-436b-b36b-d0997ccb9385">
+      <UserInfo>
+        <DisplayName/>
+        <AccountId xsi:nil="true"/>
+        <AccountType/>
+      </UserInfo>
+    </Teachers>
+    <Student_Groups xmlns="62040d15-2a0f-436b-b36b-d0997ccb9385">
+      <UserInfo>
+        <DisplayName/>
+        <AccountId xsi:nil="true"/>
+        <AccountType/>
+      </UserInfo>
+    </Student_Groups>
+    <_ip_UnifiedCompliancePolicyUIAction xmlns="http://schemas.microsoft.com/sharepoint/v3" xsi:nil="true"/>
+    <Distribution_Groups xmlns="62040d15-2a0f-436b-b36b-d0997ccb9385" xsi:nil="true"/>
+    <AppVersion xmlns="62040d15-2a0f-436b-b36b-d0997ccb9385" xsi:nil="true"/>
+    <Is_Collaboration_Space_Locked xmlns="62040d15-2a0f-436b-b36b-d0997ccb9385" xsi:nil="true"/>
+    <Teams_Channel_Section_Location xmlns="62040d15-2a0f-436b-b36b-d0997ccb9385" xsi:nil="true"/>
+    <Templates xmlns="62040d15-2a0f-436b-b36b-d0997ccb9385" xsi:nil="true"/>
+    <Has_Teacher_Only_SectionGroup xmlns="62040d15-2a0f-436b-b36b-d0997ccb9385" xsi:nil="true"/>
+    <CultureName xmlns="62040d15-2a0f-436b-b36b-d0997ccb9385" xsi:nil="true"/>
+    <Invited_Students xmlns="62040d15-2a0f-436b-b36b-d0997ccb9385" xsi:nil="true"/>
+    <LMS_Mappings xmlns="62040d15-2a0f-436b-b36b-d0997ccb9385" xsi:nil="true"/>
+    <Invited_Teachers xmlns="62040d15-2a0f-436b-b36b-d0997ccb9385" xsi:nil="true"/>
+    <_ip_UnifiedCompliancePolicyProperties xmlns="http://schemas.microsoft.com/sharepoint/v3" xsi:nil="true"/>
+    <TeamsChannelId xmlns="62040d15-2a0f-436b-b36b-d0997ccb9385" xsi:nil="true"/>
+    <IsNotebookLocked xmlns="62040d15-2a0f-436b-b36b-d0997ccb9385" xsi:nil="true"/>
+    <DefaultSectionNames xmlns="62040d15-2a0f-436b-b36b-d0997ccb9385" xsi:nil="true"/>
+    <Math_Settings xmlns="62040d15-2a0f-436b-b36b-d0997ccb9385" xsi:nil="true"/>
+    <Self_Registration_Enabled0 xmlns="62040d15-2a0f-436b-b36b-d0997ccb9385" xsi:nil="true"/>
+    <Owner xmlns="62040d15-2a0f-436b-b36b-d0997ccb9385">
+      <UserInfo>
+        <DisplayName/>
+        <AccountId xsi:nil="true"/>
+        <AccountType/>
+      </UserInfo>
+    </Owner>
+    <Students xmlns="62040d15-2a0f-436b-b36b-d0997ccb9385">
+      <UserInfo>
+        <DisplayName/>
+        <AccountId xsi:nil="true"/>
+        <AccountType/>
+      </UserInfo>
+    </Students>
+    <NotebookType xmlns="62040d15-2a0f-436b-b36b-d0997ccb9385" xsi:nil="true"/>
+    <FolderType xmlns="62040d15-2a0f-436b-b36b-d0997ccb9385" xsi:nil="true"/>
+  </documentManagement>
+</p:properties>
+</file>
+
 <file path=customXml/itemProps1.xml><?xml version="1.0" encoding="utf-8"?>
+<ds:datastoreItem xmlns:ds="http://schemas.openxmlformats.org/officeDocument/2006/customXml" ds:itemID="{6361653F-FA50-4CA8-9F6E-ECA281D73BE4}">
+  <ds:schemaRefs>
+    <ds:schemaRef ds:uri="http://schemas.openxmlformats.org/officeDocument/2006/bibliography"/>
+  </ds:schemaRefs>
+</ds:datastoreItem>
+</file>
+
+<file path=customXml/itemProps2.xml><?xml version="1.0" encoding="utf-8"?>
 <ds:datastoreItem xmlns:ds="http://schemas.openxmlformats.org/officeDocument/2006/customXml" ds:itemID="{11B1DE72-80E9-4162-B852-7908AAB96FDA}">
   <ds:schemaRefs>
     <ds:schemaRef ds:uri="http://schemas.microsoft.com/sharepoint/v3/contenttype/forms"/>
@@ -28791,26 +29830,7 @@
 </ds:datastoreItem>
 </file>
 
-<file path=customXml/itemProps2.xml><?xml version="1.0" encoding="utf-8"?>
-<ds:datastoreItem xmlns:ds="http://schemas.openxmlformats.org/officeDocument/2006/customXml" ds:itemID="{6361653F-FA50-4CA8-9F6E-ECA281D73BE4}">
-  <ds:schemaRefs>
-    <ds:schemaRef ds:uri="http://schemas.openxmlformats.org/officeDocument/2006/bibliography"/>
-  </ds:schemaRefs>
-</ds:datastoreItem>
-</file>
-
 <file path=customXml/itemProps3.xml><?xml version="1.0" encoding="utf-8"?>
-<ds:datastoreItem xmlns:ds="http://schemas.openxmlformats.org/officeDocument/2006/customXml" ds:itemID="{95F86C99-42FA-4EA1-8E50-0FBF23CAF963}">
-  <ds:schemaRefs>
-    <ds:schemaRef ds:uri="http://schemas.microsoft.com/office/2006/metadata/properties"/>
-    <ds:schemaRef ds:uri="http://schemas.microsoft.com/office/infopath/2007/PartnerControls"/>
-    <ds:schemaRef ds:uri="62040d15-2a0f-436b-b36b-d0997ccb9385"/>
-    <ds:schemaRef ds:uri="http://schemas.microsoft.com/sharepoint/v3"/>
-  </ds:schemaRefs>
-</ds:datastoreItem>
-</file>
-
-<file path=customXml/itemProps4.xml><?xml version="1.0" encoding="utf-8"?>
 <ds:datastoreItem xmlns:ds="http://schemas.openxmlformats.org/officeDocument/2006/customXml" ds:itemID="{EBB89DE7-2D48-4732-AF70-689A5CB07B71}">
   <ds:schemaRefs>
     <ds:schemaRef ds:uri="http://schemas.microsoft.com/office/2006/metadata/contentType"/>
@@ -28828,4 +29848,15 @@
     <ds:schemaRef ds:uri="http://schemas.microsoft.com/internal/obd"/>
   </ds:schemaRefs>
 </ds:datastoreItem>
+</file>
+
+<file path=customXml/itemProps4.xml><?xml version="1.0" encoding="utf-8"?>
+<ds:datastoreItem xmlns:ds="http://schemas.openxmlformats.org/officeDocument/2006/customXml" ds:itemID="{95F86C99-42FA-4EA1-8E50-0FBF23CAF963}">
+  <ds:schemaRefs>
+    <ds:schemaRef ds:uri="http://schemas.microsoft.com/office/2006/metadata/properties"/>
+    <ds:schemaRef ds:uri="http://schemas.microsoft.com/office/infopath/2007/PartnerControls"/>
+    <ds:schemaRef ds:uri="62040d15-2a0f-436b-b36b-d0997ccb9385"/>
+    <ds:schemaRef ds:uri="http://schemas.microsoft.com/sharepoint/v3"/>
+  </ds:schemaRefs>
+</ds:datastoreItem>
 </file>
</xml_diff>